<commit_message>
MVC AT1 and AT2
Lil bit more done
</commit_message>
<xml_diff>
--- a/30106121_AT1_MVC&NoSQL_KnowledgeQ's.docx
+++ b/30106121_AT1_MVC&NoSQL_KnowledgeQ's.docx
@@ -761,6 +761,13 @@
                 <w:szCs w:val="24"/>
               </w:rPr>
             </w:pPr>
+            <w:r>
+              <w:rPr>
+                <w:rFonts w:asciiTheme="minorHAnsi" w:hAnsiTheme="minorHAnsi" w:cstheme="minorHAnsi"/>
+                <w:szCs w:val="24"/>
+              </w:rPr>
+              <w:t>Samuel Bailey</w:t>
+            </w:r>
           </w:p>
         </w:tc>
       </w:tr>
@@ -810,6 +817,14 @@
                 <w:szCs w:val="24"/>
               </w:rPr>
             </w:pPr>
+            <w:r>
+              <w:rPr>
+                <w:rFonts w:asciiTheme="minorHAnsi" w:hAnsiTheme="minorHAnsi" w:cstheme="minorHAnsi"/>
+                <w:snapToGrid w:val="0"/>
+                <w:szCs w:val="24"/>
+              </w:rPr>
+              <w:t>30106121</w:t>
+            </w:r>
           </w:p>
         </w:tc>
       </w:tr>
@@ -950,8 +965,17 @@
                 <w:rFonts w:asciiTheme="minorHAnsi" w:hAnsiTheme="minorHAnsi" w:cstheme="minorHAnsi"/>
                 <w:szCs w:val="24"/>
               </w:rPr>
-              <w:tab/>
-            </w:r>
+              <w:t>SBailey……………</w:t>
+            </w:r>
+            <w:proofErr w:type="gramStart"/>
+            <w:r>
+              <w:rPr>
+                <w:rFonts w:asciiTheme="minorHAnsi" w:hAnsiTheme="minorHAnsi" w:cstheme="minorHAnsi"/>
+                <w:szCs w:val="24"/>
+              </w:rPr>
+              <w:t>…..</w:t>
+            </w:r>
+            <w:proofErr w:type="gramEnd"/>
           </w:p>
         </w:tc>
       </w:tr>
@@ -6593,13 +6617,7 @@
               <w:rPr>
                 <w:rFonts w:asciiTheme="minorHAnsi" w:hAnsiTheme="minorHAnsi" w:cstheme="minorHAnsi"/>
               </w:rPr>
-              <w:t xml:space="preserve">Durability: </w:t>
-            </w:r>
-            <w:r>
-              <w:rPr>
-                <w:rFonts w:asciiTheme="minorHAnsi" w:hAnsiTheme="minorHAnsi" w:cstheme="minorHAnsi"/>
-              </w:rPr>
-              <w:t>Data remains even after the system is restarted, crashes or</w:t>
+              <w:t>Durability: Data remains even after the system is restarted, crashes or</w:t>
             </w:r>
           </w:p>
         </w:tc>
@@ -7588,17 +7606,7 @@
                 <w:bCs/>
                 <w:color w:val="4472C4" w:themeColor="accent5"/>
               </w:rPr>
-              <w:t xml:space="preserve"> </w:t>
-            </w:r>
-            <w:r>
-              <w:rPr>
-                <w:rStyle w:val="normaltextrun"/>
-                <w:rFonts w:asciiTheme="minorHAnsi" w:hAnsiTheme="minorHAnsi" w:cstheme="minorHAnsi"/>
-                <w:b/>
-                <w:bCs/>
-                <w:color w:val="4472C4" w:themeColor="accent5"/>
-              </w:rPr>
-              <w:t>Adds more servers/nodes to distribute the load.</w:t>
+              <w:t xml:space="preserve"> Adds more servers/nodes to distribute the load.</w:t>
             </w:r>
           </w:p>
           <w:p>
@@ -7621,17 +7629,7 @@
                 <w:bCs/>
                 <w:color w:val="4472C4" w:themeColor="accent5"/>
               </w:rPr>
-              <w:t xml:space="preserve"> O</w:t>
-            </w:r>
-            <w:r>
-              <w:rPr>
-                <w:rStyle w:val="normaltextrun"/>
-                <w:rFonts w:asciiTheme="minorHAnsi" w:hAnsiTheme="minorHAnsi" w:cstheme="minorHAnsi"/>
-                <w:b/>
-                <w:bCs/>
-                <w:color w:val="4472C4" w:themeColor="accent5"/>
-              </w:rPr>
-              <w:t>ften used in cloud and distributed systems.</w:t>
+              <w:t xml:space="preserve"> Often used in cloud and distributed systems.</w:t>
             </w:r>
           </w:p>
           <w:p>
@@ -7654,17 +7652,7 @@
                 <w:bCs/>
                 <w:color w:val="4472C4" w:themeColor="accent5"/>
               </w:rPr>
-              <w:t xml:space="preserve"> </w:t>
-            </w:r>
-            <w:r>
-              <w:rPr>
-                <w:rStyle w:val="normaltextrun"/>
-                <w:rFonts w:asciiTheme="minorHAnsi" w:hAnsiTheme="minorHAnsi" w:cstheme="minorHAnsi"/>
-                <w:b/>
-                <w:bCs/>
-                <w:color w:val="4472C4" w:themeColor="accent5"/>
-              </w:rPr>
-              <w:t>Improves availability and fault tolerance (if one node fails, others can take over).</w:t>
+              <w:t xml:space="preserve"> Improves availability and fault tolerance (if one node fails, others can take over).</w:t>
             </w:r>
           </w:p>
           <w:p>
@@ -7732,17 +7720,7 @@
                 <w:bCs/>
                 <w:color w:val="4472C4" w:themeColor="accent5"/>
               </w:rPr>
-              <w:t xml:space="preserve"> </w:t>
-            </w:r>
-            <w:r>
-              <w:rPr>
-                <w:rStyle w:val="normaltextrun"/>
-                <w:rFonts w:asciiTheme="minorHAnsi" w:hAnsiTheme="minorHAnsi" w:cstheme="minorHAnsi"/>
-                <w:b/>
-                <w:bCs/>
-                <w:color w:val="4472C4" w:themeColor="accent5"/>
-              </w:rPr>
-              <w:t>Example systems: NoSQL databases like Cassandra, web servers behind a load balancer.</w:t>
+              <w:t xml:space="preserve"> Example systems: NoSQL databases like Cassandra, web servers behind a load balancer.</w:t>
             </w:r>
           </w:p>
           <w:p>
@@ -7778,27 +7756,7 @@
                 <w:bCs/>
                 <w:color w:val="4472C4" w:themeColor="accent5"/>
               </w:rPr>
-              <w:t>Example:</w:t>
-            </w:r>
-            <w:r>
-              <w:rPr>
-                <w:rStyle w:val="normaltextrun"/>
-                <w:rFonts w:asciiTheme="minorHAnsi" w:hAnsiTheme="minorHAnsi" w:cstheme="minorHAnsi"/>
-                <w:b/>
-                <w:bCs/>
-                <w:color w:val="4472C4" w:themeColor="accent5"/>
-              </w:rPr>
-              <w:t xml:space="preserve"> </w:t>
-            </w:r>
-            <w:r>
-              <w:rPr>
-                <w:rStyle w:val="normaltextrun"/>
-                <w:rFonts w:asciiTheme="minorHAnsi" w:hAnsiTheme="minorHAnsi" w:cstheme="minorHAnsi"/>
-                <w:b/>
-                <w:bCs/>
-                <w:color w:val="4472C4" w:themeColor="accent5"/>
-              </w:rPr>
-              <w:t xml:space="preserve">If your application is slow due to high traffic, you add two more web </w:t>
+              <w:t xml:space="preserve">Example: If your application is slow due to high traffic, you add two more web </w:t>
             </w:r>
             <w:proofErr w:type="gramStart"/>
             <w:r>
@@ -9046,6 +9004,212 @@
               <w:textAlignment w:val="baseline"/>
               <w:rPr>
                 <w:rFonts w:asciiTheme="minorHAnsi" w:hAnsiTheme="minorHAnsi" w:cstheme="minorHAnsi"/>
+                <w:b/>
+                <w:bCs/>
+                <w:color w:val="2E74B5" w:themeColor="accent1" w:themeShade="BF"/>
+                <w:sz w:val="22"/>
+                <w:szCs w:val="22"/>
+                <w:lang w:val="en-AU"/>
+              </w:rPr>
+            </w:pPr>
+            <w:r>
+              <w:rPr>
+                <w:rFonts w:asciiTheme="minorHAnsi" w:hAnsiTheme="minorHAnsi" w:cstheme="minorHAnsi"/>
+                <w:b/>
+                <w:bCs/>
+                <w:color w:val="2E74B5" w:themeColor="accent1" w:themeShade="BF"/>
+                <w:sz w:val="22"/>
+                <w:szCs w:val="22"/>
+                <w:lang w:val="en-AU"/>
+              </w:rPr>
+              <w:t>Time-to-Live (TTL) is a timer that decides how long data should exist before it disappears or refreshes.</w:t>
+            </w:r>
+          </w:p>
+          <w:p>
+            <w:pPr>
+              <w:pStyle w:val="paragraph"/>
+              <w:spacing w:before="0" w:beforeAutospacing="0" w:after="0" w:afterAutospacing="0"/>
+              <w:textAlignment w:val="baseline"/>
+              <w:rPr>
+                <w:rFonts w:asciiTheme="minorHAnsi" w:hAnsiTheme="minorHAnsi" w:cstheme="minorHAnsi"/>
+                <w:b/>
+                <w:bCs/>
+                <w:color w:val="2E74B5" w:themeColor="accent1" w:themeShade="BF"/>
+                <w:sz w:val="22"/>
+                <w:szCs w:val="22"/>
+              </w:rPr>
+            </w:pPr>
+          </w:p>
+          <w:p>
+            <w:pPr>
+              <w:pStyle w:val="paragraph"/>
+              <w:spacing w:before="0" w:beforeAutospacing="0" w:after="0" w:afterAutospacing="0"/>
+              <w:textAlignment w:val="baseline"/>
+              <w:rPr>
+                <w:rFonts w:asciiTheme="minorHAnsi" w:hAnsiTheme="minorHAnsi" w:cstheme="minorHAnsi"/>
+                <w:b/>
+                <w:bCs/>
+                <w:color w:val="2E74B5" w:themeColor="accent1" w:themeShade="BF"/>
+                <w:sz w:val="22"/>
+                <w:szCs w:val="22"/>
+                <w:lang w:val="en-AU"/>
+              </w:rPr>
+            </w:pPr>
+            <w:r>
+              <w:rPr>
+                <w:rFonts w:asciiTheme="minorHAnsi" w:hAnsiTheme="minorHAnsi" w:cstheme="minorHAnsi"/>
+                <w:b/>
+                <w:bCs/>
+                <w:color w:val="2E74B5" w:themeColor="accent1" w:themeShade="BF"/>
+                <w:sz w:val="22"/>
+                <w:szCs w:val="22"/>
+                <w:lang w:val="en-AU"/>
+              </w:rPr>
+              <w:t>Automatic Data Expiration means that data is automatically deleted or marked invalid once its TTL value expires. Each piece of data is assigned a lifespan (e.g., 60 seconds, 1 hour, or 7 days). After that period, the data is removed or refreshed without manual intervention.</w:t>
+            </w:r>
+          </w:p>
+          <w:p>
+            <w:pPr>
+              <w:pStyle w:val="paragraph"/>
+              <w:spacing w:before="0" w:beforeAutospacing="0" w:after="0" w:afterAutospacing="0"/>
+              <w:textAlignment w:val="baseline"/>
+              <w:rPr>
+                <w:rFonts w:asciiTheme="minorHAnsi" w:hAnsiTheme="minorHAnsi" w:cstheme="minorHAnsi"/>
+                <w:b/>
+                <w:bCs/>
+                <w:color w:val="2E74B5" w:themeColor="accent1" w:themeShade="BF"/>
+                <w:sz w:val="22"/>
+                <w:szCs w:val="22"/>
+              </w:rPr>
+            </w:pPr>
+          </w:p>
+          <w:p>
+            <w:pPr>
+              <w:pStyle w:val="paragraph"/>
+              <w:spacing w:before="0" w:beforeAutospacing="0" w:after="0" w:afterAutospacing="0"/>
+              <w:textAlignment w:val="baseline"/>
+              <w:rPr>
+                <w:rFonts w:asciiTheme="minorHAnsi" w:hAnsiTheme="minorHAnsi" w:cstheme="minorHAnsi"/>
+                <w:b/>
+                <w:bCs/>
+                <w:color w:val="2E74B5" w:themeColor="accent1" w:themeShade="BF"/>
+                <w:sz w:val="22"/>
+                <w:szCs w:val="22"/>
+                <w:lang w:val="en-AU"/>
+              </w:rPr>
+            </w:pPr>
+            <w:r>
+              <w:rPr>
+                <w:rFonts w:asciiTheme="minorHAnsi" w:hAnsiTheme="minorHAnsi" w:cstheme="minorHAnsi"/>
+                <w:b/>
+                <w:bCs/>
+                <w:color w:val="2E74B5" w:themeColor="accent1" w:themeShade="BF"/>
+                <w:sz w:val="22"/>
+                <w:szCs w:val="22"/>
+                <w:lang w:val="en-AU"/>
+              </w:rPr>
+              <w:t>TTL plays a major role in cache systems (like web servers, CDNs, or databases) by determining how long data stays cached before being refreshed or replaced. This balances speed and data accuracy.</w:t>
+            </w:r>
+          </w:p>
+          <w:p>
+            <w:pPr>
+              <w:pStyle w:val="paragraph"/>
+              <w:spacing w:before="0" w:beforeAutospacing="0" w:after="0" w:afterAutospacing="0"/>
+              <w:textAlignment w:val="baseline"/>
+              <w:rPr>
+                <w:rFonts w:asciiTheme="minorHAnsi" w:hAnsiTheme="minorHAnsi" w:cstheme="minorHAnsi"/>
+                <w:b/>
+                <w:bCs/>
+                <w:color w:val="2E74B5" w:themeColor="accent1" w:themeShade="BF"/>
+                <w:sz w:val="22"/>
+                <w:szCs w:val="22"/>
+                <w:lang w:val="en-AU"/>
+              </w:rPr>
+            </w:pPr>
+            <w:r>
+              <w:rPr>
+                <w:rFonts w:asciiTheme="minorHAnsi" w:hAnsiTheme="minorHAnsi" w:cstheme="minorHAnsi"/>
+                <w:b/>
+                <w:bCs/>
+                <w:color w:val="2E74B5" w:themeColor="accent1" w:themeShade="BF"/>
+                <w:sz w:val="22"/>
+                <w:szCs w:val="22"/>
+                <w:lang w:val="en-AU"/>
+              </w:rPr>
+              <w:t>Functions and Benefits:</w:t>
+            </w:r>
+          </w:p>
+          <w:p>
+            <w:pPr>
+              <w:pStyle w:val="paragraph"/>
+              <w:numPr>
+                <w:ilvl w:val="0"/>
+                <w:numId w:val="31"/>
+              </w:numPr>
+              <w:spacing w:before="0" w:beforeAutospacing="0" w:after="0" w:afterAutospacing="0"/>
+              <w:textAlignment w:val="baseline"/>
+              <w:rPr>
+                <w:rFonts w:asciiTheme="minorHAnsi" w:hAnsiTheme="minorHAnsi" w:cstheme="minorHAnsi"/>
+                <w:b/>
+                <w:bCs/>
+                <w:color w:val="2E74B5" w:themeColor="accent1" w:themeShade="BF"/>
+                <w:sz w:val="22"/>
+                <w:szCs w:val="22"/>
+                <w:lang w:val="en-AU"/>
+              </w:rPr>
+            </w:pPr>
+            <w:r>
+              <w:rPr>
+                <w:rFonts w:asciiTheme="minorHAnsi" w:hAnsiTheme="minorHAnsi" w:cstheme="minorHAnsi"/>
+                <w:b/>
+                <w:bCs/>
+                <w:color w:val="2E74B5" w:themeColor="accent1" w:themeShade="BF"/>
+                <w:sz w:val="22"/>
+                <w:szCs w:val="22"/>
+                <w:lang w:val="en-AU"/>
+              </w:rPr>
+              <w:t>Improves performance: Frequently accessed data stays in cache, reducing the need to repeatedly fetch it from the main server or database.</w:t>
+            </w:r>
+          </w:p>
+          <w:p>
+            <w:pPr>
+              <w:pStyle w:val="paragraph"/>
+              <w:numPr>
+                <w:ilvl w:val="0"/>
+                <w:numId w:val="31"/>
+              </w:numPr>
+              <w:spacing w:before="0" w:beforeAutospacing="0" w:after="0" w:afterAutospacing="0"/>
+              <w:textAlignment w:val="baseline"/>
+              <w:rPr>
+                <w:rFonts w:asciiTheme="minorHAnsi" w:hAnsiTheme="minorHAnsi" w:cstheme="minorHAnsi"/>
+                <w:b/>
+                <w:bCs/>
+                <w:color w:val="2E74B5" w:themeColor="accent1" w:themeShade="BF"/>
+                <w:sz w:val="22"/>
+                <w:szCs w:val="22"/>
+                <w:lang w:val="en-AU"/>
+              </w:rPr>
+            </w:pPr>
+            <w:r>
+              <w:rPr>
+                <w:rFonts w:asciiTheme="minorHAnsi" w:hAnsiTheme="minorHAnsi" w:cstheme="minorHAnsi"/>
+                <w:b/>
+                <w:bCs/>
+                <w:color w:val="2E74B5" w:themeColor="accent1" w:themeShade="BF"/>
+                <w:sz w:val="22"/>
+                <w:szCs w:val="22"/>
+                <w:lang w:val="en-AU"/>
+              </w:rPr>
+              <w:t>Reduces server load: By serving cached data within the TTL period, network and processing demands are greatly reduced.</w:t>
+            </w:r>
+          </w:p>
+          <w:p>
+            <w:pPr>
+              <w:pStyle w:val="paragraph"/>
+              <w:spacing w:before="0" w:beforeAutospacing="0" w:after="0" w:afterAutospacing="0"/>
+              <w:textAlignment w:val="baseline"/>
+              <w:rPr>
+                <w:rFonts w:asciiTheme="minorHAnsi" w:hAnsiTheme="minorHAnsi" w:cstheme="minorHAnsi"/>
                 <w:sz w:val="22"/>
                 <w:szCs w:val="22"/>
               </w:rPr>
@@ -9336,6 +9500,323 @@
               <w:textAlignment w:val="baseline"/>
               <w:rPr>
                 <w:rFonts w:asciiTheme="minorHAnsi" w:hAnsiTheme="minorHAnsi" w:cstheme="minorHAnsi"/>
+                <w:b/>
+                <w:bCs/>
+                <w:color w:val="2E74B5" w:themeColor="accent1" w:themeShade="BF"/>
+                <w:sz w:val="22"/>
+                <w:szCs w:val="22"/>
+                <w:lang w:val="en-AU"/>
+              </w:rPr>
+            </w:pPr>
+            <w:r>
+              <w:rPr>
+                <w:rFonts w:asciiTheme="minorHAnsi" w:hAnsiTheme="minorHAnsi" w:cstheme="minorHAnsi"/>
+                <w:b/>
+                <w:bCs/>
+                <w:color w:val="2E74B5" w:themeColor="accent1" w:themeShade="BF"/>
+                <w:sz w:val="22"/>
+                <w:szCs w:val="22"/>
+                <w:lang w:val="en-AU"/>
+              </w:rPr>
+              <w:t>The question is about how systems control access — who gets in, and what they can do once they’re in.</w:t>
+            </w:r>
+            <w:r>
+              <w:rPr>
+                <w:rFonts w:asciiTheme="minorHAnsi" w:hAnsiTheme="minorHAnsi" w:cstheme="minorHAnsi"/>
+                <w:b/>
+                <w:bCs/>
+                <w:color w:val="2E74B5" w:themeColor="accent1" w:themeShade="BF"/>
+                <w:sz w:val="22"/>
+                <w:szCs w:val="22"/>
+                <w:lang w:val="en-AU"/>
+              </w:rPr>
+              <w:br/>
+              <w:t>It mentions two key concepts:</w:t>
+            </w:r>
+          </w:p>
+          <w:p>
+            <w:pPr>
+              <w:pStyle w:val="paragraph"/>
+              <w:numPr>
+                <w:ilvl w:val="0"/>
+                <w:numId w:val="32"/>
+              </w:numPr>
+              <w:spacing w:before="0" w:beforeAutospacing="0" w:after="0" w:afterAutospacing="0"/>
+              <w:textAlignment w:val="baseline"/>
+              <w:rPr>
+                <w:rFonts w:asciiTheme="minorHAnsi" w:hAnsiTheme="minorHAnsi" w:cstheme="minorHAnsi"/>
+                <w:b/>
+                <w:bCs/>
+                <w:color w:val="2E74B5" w:themeColor="accent1" w:themeShade="BF"/>
+                <w:sz w:val="22"/>
+                <w:szCs w:val="22"/>
+                <w:lang w:val="en-AU"/>
+              </w:rPr>
+            </w:pPr>
+            <w:r>
+              <w:rPr>
+                <w:rFonts w:asciiTheme="minorHAnsi" w:hAnsiTheme="minorHAnsi" w:cstheme="minorHAnsi"/>
+                <w:b/>
+                <w:bCs/>
+                <w:color w:val="2E74B5" w:themeColor="accent1" w:themeShade="BF"/>
+                <w:sz w:val="22"/>
+                <w:szCs w:val="22"/>
+                <w:lang w:val="en-AU"/>
+              </w:rPr>
+              <w:t xml:space="preserve">Authentication → proving </w:t>
+            </w:r>
+            <w:r>
+              <w:rPr>
+                <w:rFonts w:asciiTheme="minorHAnsi" w:hAnsiTheme="minorHAnsi" w:cstheme="minorHAnsi"/>
+                <w:b/>
+                <w:bCs/>
+                <w:i/>
+                <w:iCs/>
+                <w:color w:val="2E74B5" w:themeColor="accent1" w:themeShade="BF"/>
+                <w:sz w:val="22"/>
+                <w:szCs w:val="22"/>
+                <w:lang w:val="en-AU"/>
+              </w:rPr>
+              <w:t>who you are</w:t>
+            </w:r>
+          </w:p>
+          <w:p>
+            <w:pPr>
+              <w:pStyle w:val="paragraph"/>
+              <w:numPr>
+                <w:ilvl w:val="0"/>
+                <w:numId w:val="32"/>
+              </w:numPr>
+              <w:spacing w:before="0" w:beforeAutospacing="0" w:after="0" w:afterAutospacing="0"/>
+              <w:textAlignment w:val="baseline"/>
+              <w:rPr>
+                <w:rFonts w:asciiTheme="minorHAnsi" w:hAnsiTheme="minorHAnsi" w:cstheme="minorHAnsi"/>
+                <w:b/>
+                <w:bCs/>
+                <w:color w:val="2E74B5" w:themeColor="accent1" w:themeShade="BF"/>
+                <w:sz w:val="22"/>
+                <w:szCs w:val="22"/>
+                <w:lang w:val="en-AU"/>
+              </w:rPr>
+            </w:pPr>
+            <w:r>
+              <w:rPr>
+                <w:rFonts w:asciiTheme="minorHAnsi" w:hAnsiTheme="minorHAnsi" w:cstheme="minorHAnsi"/>
+                <w:b/>
+                <w:bCs/>
+                <w:color w:val="2E74B5" w:themeColor="accent1" w:themeShade="BF"/>
+                <w:sz w:val="22"/>
+                <w:szCs w:val="22"/>
+                <w:lang w:val="en-AU"/>
+              </w:rPr>
+              <w:t xml:space="preserve">Authorization → controlling </w:t>
+            </w:r>
+            <w:r>
+              <w:rPr>
+                <w:rFonts w:asciiTheme="minorHAnsi" w:hAnsiTheme="minorHAnsi" w:cstheme="minorHAnsi"/>
+                <w:b/>
+                <w:bCs/>
+                <w:i/>
+                <w:iCs/>
+                <w:color w:val="2E74B5" w:themeColor="accent1" w:themeShade="BF"/>
+                <w:sz w:val="22"/>
+                <w:szCs w:val="22"/>
+                <w:lang w:val="en-AU"/>
+              </w:rPr>
+              <w:t>what you’re allowed to do</w:t>
+            </w:r>
+          </w:p>
+          <w:p>
+            <w:pPr>
+              <w:pStyle w:val="paragraph"/>
+              <w:spacing w:before="0" w:beforeAutospacing="0" w:after="0" w:afterAutospacing="0"/>
+              <w:textAlignment w:val="baseline"/>
+              <w:rPr>
+                <w:rFonts w:asciiTheme="minorHAnsi" w:hAnsiTheme="minorHAnsi" w:cstheme="minorHAnsi"/>
+                <w:b/>
+                <w:bCs/>
+                <w:color w:val="2E74B5" w:themeColor="accent1" w:themeShade="BF"/>
+                <w:sz w:val="22"/>
+                <w:szCs w:val="22"/>
+                <w:lang w:val="en-AU"/>
+              </w:rPr>
+            </w:pPr>
+            <w:r>
+              <w:rPr>
+                <w:rFonts w:asciiTheme="minorHAnsi" w:hAnsiTheme="minorHAnsi" w:cstheme="minorHAnsi"/>
+                <w:b/>
+                <w:bCs/>
+                <w:color w:val="2E74B5" w:themeColor="accent1" w:themeShade="BF"/>
+                <w:sz w:val="22"/>
+                <w:szCs w:val="22"/>
+                <w:lang w:val="en-AU"/>
+              </w:rPr>
+              <w:t>It also mentions “levels of responsibility according to client access requirements,” which just means:</w:t>
+            </w:r>
+          </w:p>
+          <w:p>
+            <w:pPr>
+              <w:pStyle w:val="paragraph"/>
+              <w:spacing w:before="0" w:beforeAutospacing="0" w:after="0" w:afterAutospacing="0"/>
+              <w:textAlignment w:val="baseline"/>
+              <w:rPr>
+                <w:rFonts w:asciiTheme="minorHAnsi" w:hAnsiTheme="minorHAnsi" w:cstheme="minorHAnsi"/>
+                <w:b/>
+                <w:bCs/>
+                <w:color w:val="2E74B5" w:themeColor="accent1" w:themeShade="BF"/>
+                <w:sz w:val="22"/>
+                <w:szCs w:val="22"/>
+                <w:lang w:val="en-AU"/>
+              </w:rPr>
+            </w:pPr>
+            <w:r>
+              <w:rPr>
+                <w:rFonts w:asciiTheme="minorHAnsi" w:hAnsiTheme="minorHAnsi" w:cstheme="minorHAnsi"/>
+                <w:b/>
+                <w:bCs/>
+                <w:color w:val="2E74B5" w:themeColor="accent1" w:themeShade="BF"/>
+                <w:sz w:val="22"/>
+                <w:szCs w:val="22"/>
+                <w:lang w:val="en-AU"/>
+              </w:rPr>
+              <w:t>Different people (or clients) get different levels of access depending on their role or need.</w:t>
+            </w:r>
+          </w:p>
+          <w:p>
+            <w:pPr>
+              <w:pStyle w:val="paragraph"/>
+              <w:spacing w:before="0" w:beforeAutospacing="0" w:after="0" w:afterAutospacing="0"/>
+              <w:textAlignment w:val="baseline"/>
+              <w:rPr>
+                <w:rFonts w:asciiTheme="minorHAnsi" w:hAnsiTheme="minorHAnsi" w:cstheme="minorHAnsi"/>
+                <w:b/>
+                <w:bCs/>
+                <w:color w:val="2E74B5" w:themeColor="accent1" w:themeShade="BF"/>
+                <w:sz w:val="22"/>
+                <w:szCs w:val="22"/>
+                <w:lang w:val="en-AU"/>
+              </w:rPr>
+            </w:pPr>
+          </w:p>
+          <w:p>
+            <w:pPr>
+              <w:pStyle w:val="paragraph"/>
+              <w:spacing w:after="0"/>
+              <w:textAlignment w:val="baseline"/>
+              <w:rPr>
+                <w:rFonts w:asciiTheme="minorHAnsi" w:hAnsiTheme="minorHAnsi" w:cstheme="minorHAnsi"/>
+                <w:b/>
+                <w:bCs/>
+                <w:color w:val="2E74B5" w:themeColor="accent1" w:themeShade="BF"/>
+                <w:sz w:val="22"/>
+                <w:szCs w:val="22"/>
+                <w:lang w:val="en-AU"/>
+              </w:rPr>
+            </w:pPr>
+            <w:r>
+              <w:rPr>
+                <w:rFonts w:asciiTheme="minorHAnsi" w:hAnsiTheme="minorHAnsi" w:cstheme="minorHAnsi"/>
+                <w:b/>
+                <w:bCs/>
+                <w:color w:val="2E74B5" w:themeColor="accent1" w:themeShade="BF"/>
+                <w:sz w:val="22"/>
+                <w:szCs w:val="22"/>
+                <w:lang w:val="en-AU"/>
+              </w:rPr>
+              <w:t>Passwords – the most basic method.</w:t>
+            </w:r>
+          </w:p>
+          <w:p>
+            <w:pPr>
+              <w:pStyle w:val="paragraph"/>
+              <w:spacing w:after="0"/>
+              <w:textAlignment w:val="baseline"/>
+              <w:rPr>
+                <w:rFonts w:asciiTheme="minorHAnsi" w:hAnsiTheme="minorHAnsi" w:cstheme="minorHAnsi"/>
+                <w:b/>
+                <w:bCs/>
+                <w:color w:val="2E74B5" w:themeColor="accent1" w:themeShade="BF"/>
+                <w:sz w:val="22"/>
+                <w:szCs w:val="22"/>
+                <w:lang w:val="en-AU"/>
+              </w:rPr>
+            </w:pPr>
+            <w:r>
+              <w:rPr>
+                <w:rFonts w:asciiTheme="minorHAnsi" w:hAnsiTheme="minorHAnsi" w:cstheme="minorHAnsi"/>
+                <w:b/>
+                <w:bCs/>
+                <w:color w:val="2E74B5" w:themeColor="accent1" w:themeShade="BF"/>
+                <w:sz w:val="22"/>
+                <w:szCs w:val="22"/>
+                <w:lang w:val="en-AU"/>
+              </w:rPr>
+              <w:t>PINs or passphrases – short codes for identification.</w:t>
+            </w:r>
+          </w:p>
+          <w:p>
+            <w:pPr>
+              <w:pStyle w:val="paragraph"/>
+              <w:spacing w:after="0"/>
+              <w:textAlignment w:val="baseline"/>
+              <w:rPr>
+                <w:rFonts w:asciiTheme="minorHAnsi" w:hAnsiTheme="minorHAnsi" w:cstheme="minorHAnsi"/>
+                <w:b/>
+                <w:bCs/>
+                <w:color w:val="2E74B5" w:themeColor="accent1" w:themeShade="BF"/>
+                <w:sz w:val="22"/>
+                <w:szCs w:val="22"/>
+                <w:lang w:val="en-AU"/>
+              </w:rPr>
+            </w:pPr>
+            <w:r>
+              <w:rPr>
+                <w:rFonts w:asciiTheme="minorHAnsi" w:hAnsiTheme="minorHAnsi" w:cstheme="minorHAnsi"/>
+                <w:b/>
+                <w:bCs/>
+                <w:color w:val="2E74B5" w:themeColor="accent1" w:themeShade="BF"/>
+                <w:sz w:val="22"/>
+                <w:szCs w:val="22"/>
+                <w:lang w:val="en-AU"/>
+              </w:rPr>
+              <w:t>Biometric data – fingerprints, face scans, or voice recognition.</w:t>
+            </w:r>
+          </w:p>
+          <w:p>
+            <w:pPr>
+              <w:pStyle w:val="paragraph"/>
+              <w:spacing w:before="0" w:beforeAutospacing="0" w:after="0" w:afterAutospacing="0"/>
+              <w:textAlignment w:val="baseline"/>
+              <w:rPr>
+                <w:rFonts w:asciiTheme="minorHAnsi" w:hAnsiTheme="minorHAnsi" w:cstheme="minorHAnsi"/>
+                <w:b/>
+                <w:bCs/>
+                <w:color w:val="2E74B5" w:themeColor="accent1" w:themeShade="BF"/>
+                <w:sz w:val="22"/>
+                <w:szCs w:val="22"/>
+                <w:lang w:val="en-AU"/>
+              </w:rPr>
+            </w:pPr>
+            <w:r>
+              <w:rPr>
+                <w:rFonts w:asciiTheme="minorHAnsi" w:hAnsiTheme="minorHAnsi" w:cstheme="minorHAnsi"/>
+                <w:b/>
+                <w:bCs/>
+                <w:color w:val="2E74B5" w:themeColor="accent1" w:themeShade="BF"/>
+                <w:sz w:val="22"/>
+                <w:szCs w:val="22"/>
+                <w:lang w:val="en-AU"/>
+              </w:rPr>
+              <w:t>Two-Factor Authentication (2FA) – using something extra, like a one-time code or mobile app confirmation.</w:t>
+            </w:r>
+          </w:p>
+          <w:p>
+            <w:pPr>
+              <w:pStyle w:val="paragraph"/>
+              <w:spacing w:before="0" w:beforeAutospacing="0" w:after="0" w:afterAutospacing="0"/>
+              <w:textAlignment w:val="baseline"/>
+              <w:rPr>
+                <w:rFonts w:asciiTheme="minorHAnsi" w:hAnsiTheme="minorHAnsi" w:cstheme="minorHAnsi"/>
                 <w:sz w:val="22"/>
                 <w:szCs w:val="22"/>
               </w:rPr>
@@ -9424,6 +9905,7 @@
           <w:sz w:val="22"/>
           <w:szCs w:val="22"/>
         </w:rPr>
+        <w:lastRenderedPageBreak/>
         <w:tab/>
       </w:r>
       <w:r>
@@ -9597,6 +10079,212 @@
               <w:textAlignment w:val="baseline"/>
               <w:rPr>
                 <w:rFonts w:asciiTheme="minorHAnsi" w:hAnsiTheme="minorHAnsi" w:cstheme="minorHAnsi"/>
+                <w:b/>
+                <w:bCs/>
+                <w:color w:val="2E74B5" w:themeColor="accent1" w:themeShade="BF"/>
+                <w:sz w:val="22"/>
+                <w:szCs w:val="22"/>
+                <w:lang w:val="en-AU"/>
+              </w:rPr>
+            </w:pPr>
+            <w:r>
+              <w:rPr>
+                <w:rFonts w:asciiTheme="minorHAnsi" w:hAnsiTheme="minorHAnsi" w:cstheme="minorHAnsi"/>
+                <w:b/>
+                <w:bCs/>
+                <w:color w:val="2E74B5" w:themeColor="accent1" w:themeShade="BF"/>
+                <w:sz w:val="22"/>
+                <w:szCs w:val="22"/>
+                <w:lang w:val="en-AU"/>
+              </w:rPr>
+              <w:t>Authorization is what happens after authentication — it determines what you can do inside the system.</w:t>
+            </w:r>
+          </w:p>
+          <w:p>
+            <w:pPr>
+              <w:pStyle w:val="paragraph"/>
+              <w:spacing w:before="0" w:beforeAutospacing="0" w:after="0" w:afterAutospacing="0"/>
+              <w:textAlignment w:val="baseline"/>
+              <w:rPr>
+                <w:rFonts w:asciiTheme="minorHAnsi" w:hAnsiTheme="minorHAnsi" w:cstheme="minorHAnsi"/>
+                <w:b/>
+                <w:bCs/>
+                <w:color w:val="2E74B5" w:themeColor="accent1" w:themeShade="BF"/>
+                <w:sz w:val="22"/>
+                <w:szCs w:val="22"/>
+                <w:lang w:val="en-AU"/>
+              </w:rPr>
+            </w:pPr>
+            <w:r>
+              <w:rPr>
+                <w:rFonts w:asciiTheme="minorHAnsi" w:hAnsiTheme="minorHAnsi" w:cstheme="minorHAnsi"/>
+                <w:b/>
+                <w:bCs/>
+                <w:color w:val="2E74B5" w:themeColor="accent1" w:themeShade="BF"/>
+                <w:sz w:val="22"/>
+                <w:szCs w:val="22"/>
+                <w:lang w:val="en-AU"/>
+              </w:rPr>
+              <w:t>How it’s done:</w:t>
+            </w:r>
+            <w:r>
+              <w:rPr>
+                <w:rFonts w:asciiTheme="minorHAnsi" w:hAnsiTheme="minorHAnsi" w:cstheme="minorHAnsi"/>
+                <w:b/>
+                <w:bCs/>
+                <w:color w:val="2E74B5" w:themeColor="accent1" w:themeShade="BF"/>
+                <w:sz w:val="22"/>
+                <w:szCs w:val="22"/>
+                <w:lang w:val="en-AU"/>
+              </w:rPr>
+              <w:br/>
+              <w:t>The system checks your role, permissions, or security level to decide what data or functions you can access.</w:t>
+            </w:r>
+          </w:p>
+          <w:p>
+            <w:pPr>
+              <w:pStyle w:val="paragraph"/>
+              <w:spacing w:before="0" w:beforeAutospacing="0" w:after="0" w:afterAutospacing="0"/>
+              <w:textAlignment w:val="baseline"/>
+              <w:rPr>
+                <w:rFonts w:asciiTheme="minorHAnsi" w:hAnsiTheme="minorHAnsi" w:cstheme="minorHAnsi"/>
+                <w:b/>
+                <w:bCs/>
+                <w:color w:val="2E74B5" w:themeColor="accent1" w:themeShade="BF"/>
+                <w:sz w:val="22"/>
+                <w:szCs w:val="22"/>
+                <w:lang w:val="en-AU"/>
+              </w:rPr>
+            </w:pPr>
+            <w:r>
+              <w:rPr>
+                <w:rFonts w:asciiTheme="minorHAnsi" w:hAnsiTheme="minorHAnsi" w:cstheme="minorHAnsi"/>
+                <w:b/>
+                <w:bCs/>
+                <w:color w:val="2E74B5" w:themeColor="accent1" w:themeShade="BF"/>
+                <w:sz w:val="22"/>
+                <w:szCs w:val="22"/>
+                <w:lang w:val="en-AU"/>
+              </w:rPr>
+              <w:t>Example:</w:t>
+            </w:r>
+            <w:r>
+              <w:rPr>
+                <w:rFonts w:asciiTheme="minorHAnsi" w:hAnsiTheme="minorHAnsi" w:cstheme="minorHAnsi"/>
+                <w:b/>
+                <w:bCs/>
+                <w:color w:val="2E74B5" w:themeColor="accent1" w:themeShade="BF"/>
+                <w:sz w:val="22"/>
+                <w:szCs w:val="22"/>
+                <w:lang w:val="en-AU"/>
+              </w:rPr>
+              <w:br/>
+              <w:t>In a company system:</w:t>
+            </w:r>
+          </w:p>
+          <w:p>
+            <w:pPr>
+              <w:pStyle w:val="paragraph"/>
+              <w:numPr>
+                <w:ilvl w:val="0"/>
+                <w:numId w:val="33"/>
+              </w:numPr>
+              <w:spacing w:before="0" w:beforeAutospacing="0" w:after="0" w:afterAutospacing="0"/>
+              <w:textAlignment w:val="baseline"/>
+              <w:rPr>
+                <w:rFonts w:asciiTheme="minorHAnsi" w:hAnsiTheme="minorHAnsi" w:cstheme="minorHAnsi"/>
+                <w:b/>
+                <w:bCs/>
+                <w:color w:val="2E74B5" w:themeColor="accent1" w:themeShade="BF"/>
+                <w:sz w:val="22"/>
+                <w:szCs w:val="22"/>
+                <w:lang w:val="en-AU"/>
+              </w:rPr>
+            </w:pPr>
+            <w:r>
+              <w:rPr>
+                <w:rFonts w:asciiTheme="minorHAnsi" w:hAnsiTheme="minorHAnsi" w:cstheme="minorHAnsi"/>
+                <w:b/>
+                <w:bCs/>
+                <w:color w:val="2E74B5" w:themeColor="accent1" w:themeShade="BF"/>
+                <w:sz w:val="22"/>
+                <w:szCs w:val="22"/>
+                <w:lang w:val="en-AU"/>
+              </w:rPr>
+              <w:t>A regular employee can view their own timesheet.</w:t>
+            </w:r>
+          </w:p>
+          <w:p>
+            <w:pPr>
+              <w:pStyle w:val="paragraph"/>
+              <w:numPr>
+                <w:ilvl w:val="0"/>
+                <w:numId w:val="33"/>
+              </w:numPr>
+              <w:spacing w:before="0" w:beforeAutospacing="0" w:after="0" w:afterAutospacing="0"/>
+              <w:textAlignment w:val="baseline"/>
+              <w:rPr>
+                <w:rFonts w:asciiTheme="minorHAnsi" w:hAnsiTheme="minorHAnsi" w:cstheme="minorHAnsi"/>
+                <w:b/>
+                <w:bCs/>
+                <w:color w:val="2E74B5" w:themeColor="accent1" w:themeShade="BF"/>
+                <w:sz w:val="22"/>
+                <w:szCs w:val="22"/>
+                <w:lang w:val="en-AU"/>
+              </w:rPr>
+            </w:pPr>
+            <w:r>
+              <w:rPr>
+                <w:rFonts w:asciiTheme="minorHAnsi" w:hAnsiTheme="minorHAnsi" w:cstheme="minorHAnsi"/>
+                <w:b/>
+                <w:bCs/>
+                <w:color w:val="2E74B5" w:themeColor="accent1" w:themeShade="BF"/>
+                <w:sz w:val="22"/>
+                <w:szCs w:val="22"/>
+                <w:lang w:val="en-AU"/>
+              </w:rPr>
+              <w:t>A manager can view and edit their team’s timesheets.</w:t>
+            </w:r>
+          </w:p>
+          <w:p>
+            <w:pPr>
+              <w:pStyle w:val="paragraph"/>
+              <w:numPr>
+                <w:ilvl w:val="0"/>
+                <w:numId w:val="33"/>
+              </w:numPr>
+              <w:spacing w:before="0" w:beforeAutospacing="0" w:after="0" w:afterAutospacing="0"/>
+              <w:textAlignment w:val="baseline"/>
+              <w:rPr>
+                <w:rFonts w:asciiTheme="minorHAnsi" w:hAnsiTheme="minorHAnsi" w:cstheme="minorHAnsi"/>
+                <w:b/>
+                <w:bCs/>
+                <w:color w:val="2E74B5" w:themeColor="accent1" w:themeShade="BF"/>
+                <w:sz w:val="22"/>
+                <w:szCs w:val="22"/>
+                <w:lang w:val="en-AU"/>
+              </w:rPr>
+            </w:pPr>
+            <w:r>
+              <w:rPr>
+                <w:rFonts w:asciiTheme="minorHAnsi" w:hAnsiTheme="minorHAnsi" w:cstheme="minorHAnsi"/>
+                <w:b/>
+                <w:bCs/>
+                <w:color w:val="2E74B5" w:themeColor="accent1" w:themeShade="BF"/>
+                <w:sz w:val="22"/>
+                <w:szCs w:val="22"/>
+                <w:lang w:val="en-AU"/>
+              </w:rPr>
+              <w:t>An administrator can change system settings.</w:t>
+            </w:r>
+          </w:p>
+          <w:p>
+            <w:pPr>
+              <w:pStyle w:val="paragraph"/>
+              <w:spacing w:before="0" w:beforeAutospacing="0" w:after="0" w:afterAutospacing="0"/>
+              <w:textAlignment w:val="baseline"/>
+              <w:rPr>
+                <w:rFonts w:asciiTheme="minorHAnsi" w:hAnsiTheme="minorHAnsi" w:cstheme="minorHAnsi"/>
                 <w:color w:val="A6A6A6" w:themeColor="background1" w:themeShade="A6"/>
                 <w:sz w:val="22"/>
                 <w:szCs w:val="22"/>
@@ -10082,16 +10770,451 @@
           </w:tcPr>
           <w:p>
             <w:pPr>
-              <w:pStyle w:val="paragraph"/>
-              <w:spacing w:before="0" w:beforeAutospacing="0" w:after="0" w:afterAutospacing="0"/>
-              <w:textAlignment w:val="baseline"/>
+              <w:pStyle w:val="NormalWeb"/>
+              <w:rPr>
+                <w:rFonts w:asciiTheme="minorHAnsi" w:hAnsiTheme="minorHAnsi" w:cstheme="minorHAnsi"/>
+                <w:b/>
+                <w:bCs/>
+                <w:color w:val="2E74B5" w:themeColor="accent1" w:themeShade="BF"/>
+                <w:sz w:val="22"/>
+                <w:szCs w:val="22"/>
+              </w:rPr>
+            </w:pPr>
+            <w:r>
+              <w:rPr>
+                <w:rStyle w:val="Strong"/>
+                <w:rFonts w:asciiTheme="minorHAnsi" w:hAnsiTheme="minorHAnsi" w:cstheme="minorHAnsi"/>
+                <w:color w:val="2E74B5" w:themeColor="accent1" w:themeShade="BF"/>
+                <w:sz w:val="22"/>
+                <w:szCs w:val="22"/>
+              </w:rPr>
+              <w:t>Integration testing</w:t>
+            </w:r>
+            <w:r>
+              <w:rPr>
+                <w:rFonts w:asciiTheme="minorHAnsi" w:hAnsiTheme="minorHAnsi" w:cstheme="minorHAnsi"/>
+                <w:b/>
+                <w:bCs/>
+                <w:color w:val="2E74B5" w:themeColor="accent1" w:themeShade="BF"/>
+                <w:sz w:val="22"/>
+                <w:szCs w:val="22"/>
+              </w:rPr>
+              <w:t xml:space="preserve"> is a type of software testing where you check how </w:t>
+            </w:r>
+            <w:r>
+              <w:rPr>
+                <w:rStyle w:val="Strong"/>
+                <w:rFonts w:asciiTheme="minorHAnsi" w:hAnsiTheme="minorHAnsi" w:cstheme="minorHAnsi"/>
+                <w:color w:val="2E74B5" w:themeColor="accent1" w:themeShade="BF"/>
+                <w:sz w:val="22"/>
+                <w:szCs w:val="22"/>
+              </w:rPr>
+              <w:t>different parts of your system work together</w:t>
+            </w:r>
+            <w:r>
+              <w:rPr>
+                <w:rFonts w:asciiTheme="minorHAnsi" w:hAnsiTheme="minorHAnsi" w:cstheme="minorHAnsi"/>
+                <w:b/>
+                <w:bCs/>
+                <w:color w:val="2E74B5" w:themeColor="accent1" w:themeShade="BF"/>
+                <w:sz w:val="22"/>
+                <w:szCs w:val="22"/>
+              </w:rPr>
+              <w:t>.</w:t>
+            </w:r>
+            <w:r>
+              <w:rPr>
+                <w:rFonts w:asciiTheme="minorHAnsi" w:hAnsiTheme="minorHAnsi" w:cstheme="minorHAnsi"/>
+                <w:b/>
+                <w:bCs/>
+                <w:color w:val="2E74B5" w:themeColor="accent1" w:themeShade="BF"/>
+                <w:sz w:val="22"/>
+                <w:szCs w:val="22"/>
+              </w:rPr>
+              <w:br/>
+              <w:t xml:space="preserve">In an MVC app, that means testing how the </w:t>
+            </w:r>
+            <w:r>
+              <w:rPr>
+                <w:rStyle w:val="Strong"/>
+                <w:rFonts w:asciiTheme="minorHAnsi" w:hAnsiTheme="minorHAnsi" w:cstheme="minorHAnsi"/>
+                <w:color w:val="2E74B5" w:themeColor="accent1" w:themeShade="BF"/>
+                <w:sz w:val="22"/>
+                <w:szCs w:val="22"/>
+              </w:rPr>
+              <w:t>Model</w:t>
+            </w:r>
+            <w:r>
+              <w:rPr>
+                <w:rFonts w:asciiTheme="minorHAnsi" w:hAnsiTheme="minorHAnsi" w:cstheme="minorHAnsi"/>
+                <w:b/>
+                <w:bCs/>
+                <w:color w:val="2E74B5" w:themeColor="accent1" w:themeShade="BF"/>
+                <w:sz w:val="22"/>
+                <w:szCs w:val="22"/>
+              </w:rPr>
+              <w:t xml:space="preserve">, </w:t>
+            </w:r>
+            <w:r>
+              <w:rPr>
+                <w:rStyle w:val="Strong"/>
+                <w:rFonts w:asciiTheme="minorHAnsi" w:hAnsiTheme="minorHAnsi" w:cstheme="minorHAnsi"/>
+                <w:color w:val="2E74B5" w:themeColor="accent1" w:themeShade="BF"/>
+                <w:sz w:val="22"/>
+                <w:szCs w:val="22"/>
+              </w:rPr>
+              <w:t>View</w:t>
+            </w:r>
+            <w:r>
+              <w:rPr>
+                <w:rFonts w:asciiTheme="minorHAnsi" w:hAnsiTheme="minorHAnsi" w:cstheme="minorHAnsi"/>
+                <w:b/>
+                <w:bCs/>
+                <w:color w:val="2E74B5" w:themeColor="accent1" w:themeShade="BF"/>
+                <w:sz w:val="22"/>
+                <w:szCs w:val="22"/>
+              </w:rPr>
+              <w:t xml:space="preserve">, and </w:t>
+            </w:r>
+            <w:r>
+              <w:rPr>
+                <w:rStyle w:val="Strong"/>
+                <w:rFonts w:asciiTheme="minorHAnsi" w:hAnsiTheme="minorHAnsi" w:cstheme="minorHAnsi"/>
+                <w:color w:val="2E74B5" w:themeColor="accent1" w:themeShade="BF"/>
+                <w:sz w:val="22"/>
+                <w:szCs w:val="22"/>
+              </w:rPr>
+              <w:t>Controller</w:t>
+            </w:r>
+            <w:r>
+              <w:rPr>
+                <w:rFonts w:asciiTheme="minorHAnsi" w:hAnsiTheme="minorHAnsi" w:cstheme="minorHAnsi"/>
+                <w:b/>
+                <w:bCs/>
+                <w:color w:val="2E74B5" w:themeColor="accent1" w:themeShade="BF"/>
+                <w:sz w:val="22"/>
+                <w:szCs w:val="22"/>
+              </w:rPr>
+              <w:t xml:space="preserve"> layers interact — and how they connect to external services like </w:t>
+            </w:r>
+            <w:r>
+              <w:rPr>
+                <w:rStyle w:val="Strong"/>
+                <w:rFonts w:asciiTheme="minorHAnsi" w:hAnsiTheme="minorHAnsi" w:cstheme="minorHAnsi"/>
+                <w:color w:val="2E74B5" w:themeColor="accent1" w:themeShade="BF"/>
+                <w:sz w:val="22"/>
+                <w:szCs w:val="22"/>
+              </w:rPr>
+              <w:t>databases (Cosmos DB)</w:t>
+            </w:r>
+            <w:r>
+              <w:rPr>
+                <w:rFonts w:asciiTheme="minorHAnsi" w:hAnsiTheme="minorHAnsi" w:cstheme="minorHAnsi"/>
+                <w:b/>
+                <w:bCs/>
+                <w:color w:val="2E74B5" w:themeColor="accent1" w:themeShade="BF"/>
+                <w:sz w:val="22"/>
+                <w:szCs w:val="22"/>
+              </w:rPr>
+              <w:t xml:space="preserve"> or APIs.</w:t>
+            </w:r>
+            <w:r>
+              <w:rPr>
+                <w:rFonts w:asciiTheme="minorHAnsi" w:hAnsiTheme="minorHAnsi" w:cstheme="minorHAnsi"/>
+                <w:b/>
+                <w:bCs/>
+                <w:color w:val="2E74B5" w:themeColor="accent1" w:themeShade="BF"/>
+                <w:sz w:val="22"/>
+                <w:szCs w:val="22"/>
+              </w:rPr>
+              <w:t xml:space="preserve"> </w:t>
+            </w:r>
+            <w:r>
+              <w:rPr>
+                <w:rFonts w:asciiTheme="minorHAnsi" w:hAnsiTheme="minorHAnsi" w:cstheme="minorHAnsi"/>
+                <w:b/>
+                <w:bCs/>
+                <w:color w:val="2E74B5" w:themeColor="accent1" w:themeShade="BF"/>
+                <w:sz w:val="22"/>
+                <w:szCs w:val="22"/>
+              </w:rPr>
+              <w:t>In simpler terms:</w:t>
+            </w:r>
+          </w:p>
+          <w:p>
+            <w:pPr>
+              <w:pStyle w:val="NormalWeb"/>
+              <w:rPr>
+                <w:rStyle w:val="Emphasis"/>
+                <w:rFonts w:asciiTheme="minorHAnsi" w:hAnsiTheme="minorHAnsi" w:cstheme="minorHAnsi"/>
+                <w:b/>
+                <w:bCs/>
+                <w:color w:val="2E74B5" w:themeColor="accent1" w:themeShade="BF"/>
+                <w:sz w:val="22"/>
+                <w:szCs w:val="22"/>
+              </w:rPr>
+            </w:pPr>
+            <w:r>
+              <w:rPr>
+                <w:rFonts w:asciiTheme="minorHAnsi" w:hAnsiTheme="minorHAnsi" w:cstheme="minorHAnsi"/>
+                <w:b/>
+                <w:bCs/>
+                <w:color w:val="2E74B5" w:themeColor="accent1" w:themeShade="BF"/>
+                <w:sz w:val="22"/>
+                <w:szCs w:val="22"/>
+              </w:rPr>
+              <w:t xml:space="preserve">Instead of testing one piece of code by itself, you test how multiple pieces </w:t>
+            </w:r>
+            <w:r>
+              <w:rPr>
+                <w:rStyle w:val="Emphasis"/>
+                <w:rFonts w:asciiTheme="minorHAnsi" w:hAnsiTheme="minorHAnsi" w:cstheme="minorHAnsi"/>
+                <w:b/>
+                <w:bCs/>
+                <w:color w:val="2E74B5" w:themeColor="accent1" w:themeShade="BF"/>
+                <w:sz w:val="22"/>
+                <w:szCs w:val="22"/>
+              </w:rPr>
+              <w:t>fit and function together.</w:t>
+            </w:r>
+          </w:p>
+          <w:p>
+            <w:pPr>
+              <w:pStyle w:val="NormalWeb"/>
               <w:rPr>
                 <w:rStyle w:val="normaltextrun"/>
                 <w:rFonts w:asciiTheme="minorHAnsi" w:hAnsiTheme="minorHAnsi" w:cstheme="minorHAnsi"/>
-                <w:sz w:val="22"/>
-                <w:szCs w:val="22"/>
-              </w:rPr>
-            </w:pPr>
+                <w:b/>
+                <w:bCs/>
+                <w:color w:val="2E74B5" w:themeColor="accent1" w:themeShade="BF"/>
+                <w:sz w:val="22"/>
+                <w:szCs w:val="22"/>
+              </w:rPr>
+            </w:pPr>
+            <w:r>
+              <w:rPr>
+                <w:rStyle w:val="normaltextrun"/>
+                <w:rFonts w:asciiTheme="minorHAnsi" w:hAnsiTheme="minorHAnsi" w:cstheme="minorHAnsi"/>
+                <w:b/>
+                <w:bCs/>
+                <w:color w:val="2E74B5" w:themeColor="accent1" w:themeShade="BF"/>
+                <w:sz w:val="22"/>
+                <w:szCs w:val="22"/>
+              </w:rPr>
+              <w:t>The Azure Cosmos DB Emulator is a local tool provided by Microsoft that lets you develop and test apps that use Cosmos DB — without connecting to the real Azure cloud.</w:t>
+            </w:r>
+            <w:r>
+              <w:rPr>
+                <w:rStyle w:val="normaltextrun"/>
+                <w:rFonts w:asciiTheme="minorHAnsi" w:hAnsiTheme="minorHAnsi" w:cstheme="minorHAnsi"/>
+                <w:b/>
+                <w:bCs/>
+                <w:color w:val="2E74B5" w:themeColor="accent1" w:themeShade="BF"/>
+                <w:sz w:val="22"/>
+                <w:szCs w:val="22"/>
+              </w:rPr>
+              <w:t xml:space="preserve"> </w:t>
+            </w:r>
+            <w:r>
+              <w:rPr>
+                <w:rStyle w:val="normaltextrun"/>
+                <w:rFonts w:asciiTheme="minorHAnsi" w:hAnsiTheme="minorHAnsi" w:cstheme="minorHAnsi"/>
+                <w:b/>
+                <w:bCs/>
+                <w:color w:val="2E74B5" w:themeColor="accent1" w:themeShade="BF"/>
+                <w:sz w:val="22"/>
+                <w:szCs w:val="22"/>
+              </w:rPr>
+              <w:t>Think of it as a practice version of the real Cosmos DB that runs on your computer.</w:t>
+            </w:r>
+          </w:p>
+          <w:p>
+            <w:pPr>
+              <w:pStyle w:val="NormalWeb"/>
+              <w:rPr>
+                <w:rStyle w:val="normaltextrun"/>
+                <w:rFonts w:asciiTheme="minorHAnsi" w:hAnsiTheme="minorHAnsi" w:cstheme="minorHAnsi"/>
+                <w:b/>
+                <w:bCs/>
+                <w:color w:val="2E74B5" w:themeColor="accent1" w:themeShade="BF"/>
+                <w:sz w:val="22"/>
+                <w:szCs w:val="22"/>
+              </w:rPr>
+            </w:pPr>
+            <w:r>
+              <w:rPr>
+                <w:rStyle w:val="normaltextrun"/>
+                <w:rFonts w:asciiTheme="minorHAnsi" w:hAnsiTheme="minorHAnsi" w:cstheme="minorHAnsi"/>
+                <w:b/>
+                <w:bCs/>
+                <w:color w:val="2E74B5" w:themeColor="accent1" w:themeShade="BF"/>
+                <w:sz w:val="22"/>
+                <w:szCs w:val="22"/>
+              </w:rPr>
+              <w:t>What It Does</w:t>
+            </w:r>
+          </w:p>
+          <w:p>
+            <w:pPr>
+              <w:pStyle w:val="NormalWeb"/>
+              <w:numPr>
+                <w:ilvl w:val="0"/>
+                <w:numId w:val="30"/>
+              </w:numPr>
+              <w:rPr>
+                <w:rStyle w:val="normaltextrun"/>
+                <w:rFonts w:asciiTheme="minorHAnsi" w:hAnsiTheme="minorHAnsi" w:cstheme="minorHAnsi"/>
+                <w:b/>
+                <w:bCs/>
+                <w:color w:val="2E74B5" w:themeColor="accent1" w:themeShade="BF"/>
+                <w:sz w:val="22"/>
+                <w:szCs w:val="22"/>
+              </w:rPr>
+            </w:pPr>
+            <w:r>
+              <w:rPr>
+                <w:rStyle w:val="normaltextrun"/>
+                <w:rFonts w:asciiTheme="minorHAnsi" w:hAnsiTheme="minorHAnsi" w:cstheme="minorHAnsi"/>
+                <w:b/>
+                <w:bCs/>
+                <w:color w:val="2E74B5" w:themeColor="accent1" w:themeShade="BF"/>
+                <w:sz w:val="22"/>
+                <w:szCs w:val="22"/>
+              </w:rPr>
+              <w:t xml:space="preserve">It mimics the </w:t>
+            </w:r>
+            <w:proofErr w:type="spellStart"/>
+            <w:r>
+              <w:rPr>
+                <w:rStyle w:val="normaltextrun"/>
+                <w:rFonts w:asciiTheme="minorHAnsi" w:hAnsiTheme="minorHAnsi" w:cstheme="minorHAnsi"/>
+                <w:b/>
+                <w:bCs/>
+                <w:color w:val="2E74B5" w:themeColor="accent1" w:themeShade="BF"/>
+                <w:sz w:val="22"/>
+                <w:szCs w:val="22"/>
+              </w:rPr>
+              <w:t>behavior</w:t>
+            </w:r>
+            <w:proofErr w:type="spellEnd"/>
+            <w:r>
+              <w:rPr>
+                <w:rStyle w:val="normaltextrun"/>
+                <w:rFonts w:asciiTheme="minorHAnsi" w:hAnsiTheme="minorHAnsi" w:cstheme="minorHAnsi"/>
+                <w:b/>
+                <w:bCs/>
+                <w:color w:val="2E74B5" w:themeColor="accent1" w:themeShade="BF"/>
+                <w:sz w:val="22"/>
+                <w:szCs w:val="22"/>
+              </w:rPr>
+              <w:t xml:space="preserve"> of Azure Cosmos DB.</w:t>
+            </w:r>
+          </w:p>
+          <w:p>
+            <w:pPr>
+              <w:pStyle w:val="NormalWeb"/>
+              <w:numPr>
+                <w:ilvl w:val="0"/>
+                <w:numId w:val="30"/>
+              </w:numPr>
+              <w:rPr>
+                <w:rStyle w:val="normaltextrun"/>
+                <w:rFonts w:asciiTheme="minorHAnsi" w:hAnsiTheme="minorHAnsi" w:cstheme="minorHAnsi"/>
+                <w:b/>
+                <w:bCs/>
+                <w:color w:val="2E74B5" w:themeColor="accent1" w:themeShade="BF"/>
+                <w:sz w:val="22"/>
+                <w:szCs w:val="22"/>
+              </w:rPr>
+            </w:pPr>
+            <w:proofErr w:type="spellStart"/>
+            <w:proofErr w:type="gramStart"/>
+            <w:r>
+              <w:rPr>
+                <w:rStyle w:val="normaltextrun"/>
+                <w:rFonts w:asciiTheme="minorHAnsi" w:hAnsiTheme="minorHAnsi" w:cstheme="minorHAnsi"/>
+                <w:b/>
+                <w:bCs/>
+                <w:color w:val="2E74B5" w:themeColor="accent1" w:themeShade="BF"/>
+                <w:sz w:val="22"/>
+                <w:szCs w:val="22"/>
+              </w:rPr>
+              <w:t>Lets</w:t>
+            </w:r>
+            <w:proofErr w:type="spellEnd"/>
+            <w:proofErr w:type="gramEnd"/>
+            <w:r>
+              <w:rPr>
+                <w:rStyle w:val="normaltextrun"/>
+                <w:rFonts w:asciiTheme="minorHAnsi" w:hAnsiTheme="minorHAnsi" w:cstheme="minorHAnsi"/>
+                <w:b/>
+                <w:bCs/>
+                <w:color w:val="2E74B5" w:themeColor="accent1" w:themeShade="BF"/>
+                <w:sz w:val="22"/>
+                <w:szCs w:val="22"/>
+              </w:rPr>
+              <w:t xml:space="preserve"> you create databases, containers, and queries locally.</w:t>
+            </w:r>
+          </w:p>
+          <w:p>
+            <w:pPr>
+              <w:pStyle w:val="NormalWeb"/>
+              <w:numPr>
+                <w:ilvl w:val="0"/>
+                <w:numId w:val="30"/>
+              </w:numPr>
+              <w:rPr>
+                <w:rStyle w:val="normaltextrun"/>
+                <w:rFonts w:asciiTheme="minorHAnsi" w:hAnsiTheme="minorHAnsi" w:cstheme="minorHAnsi"/>
+                <w:b/>
+                <w:bCs/>
+                <w:color w:val="2E74B5" w:themeColor="accent1" w:themeShade="BF"/>
+                <w:sz w:val="22"/>
+                <w:szCs w:val="22"/>
+              </w:rPr>
+            </w:pPr>
+            <w:r>
+              <w:rPr>
+                <w:rStyle w:val="normaltextrun"/>
+                <w:rFonts w:asciiTheme="minorHAnsi" w:hAnsiTheme="minorHAnsi" w:cstheme="minorHAnsi"/>
+                <w:b/>
+                <w:bCs/>
+                <w:color w:val="2E74B5" w:themeColor="accent1" w:themeShade="BF"/>
+                <w:sz w:val="22"/>
+                <w:szCs w:val="22"/>
+              </w:rPr>
+              <w:t>Supports the same APIs (like SQL, MongoDB, Cassandra, Gremlin, etc.) as the cloud version.</w:t>
+            </w:r>
+          </w:p>
+          <w:p>
+            <w:pPr>
+              <w:pStyle w:val="NormalWeb"/>
+              <w:numPr>
+                <w:ilvl w:val="0"/>
+                <w:numId w:val="30"/>
+              </w:numPr>
+              <w:rPr>
+                <w:rStyle w:val="normaltextrun"/>
+                <w:rFonts w:asciiTheme="minorHAnsi" w:hAnsiTheme="minorHAnsi" w:cstheme="minorHAnsi"/>
+                <w:b/>
+                <w:bCs/>
+                <w:color w:val="2E74B5" w:themeColor="accent1" w:themeShade="BF"/>
+                <w:sz w:val="22"/>
+                <w:szCs w:val="22"/>
+              </w:rPr>
+            </w:pPr>
+            <w:r>
+              <w:rPr>
+                <w:rStyle w:val="normaltextrun"/>
+                <w:rFonts w:asciiTheme="minorHAnsi" w:hAnsiTheme="minorHAnsi" w:cstheme="minorHAnsi"/>
+                <w:b/>
+                <w:bCs/>
+                <w:color w:val="2E74B5" w:themeColor="accent1" w:themeShade="BF"/>
+                <w:sz w:val="22"/>
+                <w:szCs w:val="22"/>
+              </w:rPr>
+              <w:t>Allows testing and debugging your app offline or before deployment.</w:t>
+            </w:r>
           </w:p>
         </w:tc>
       </w:tr>
@@ -10433,7 +11556,1096 @@
           <w:p>
             <w:pPr>
               <w:pStyle w:val="paragraph"/>
-              <w:spacing w:before="0" w:beforeAutospacing="0" w:after="0" w:afterAutospacing="0"/>
+              <w:spacing w:after="0"/>
+              <w:textAlignment w:val="baseline"/>
+              <w:rPr>
+                <w:rStyle w:val="eop"/>
+                <w:rFonts w:asciiTheme="minorHAnsi" w:hAnsiTheme="minorHAnsi" w:cstheme="minorHAnsi"/>
+                <w:b/>
+                <w:bCs/>
+                <w:color w:val="2E74B5" w:themeColor="accent1" w:themeShade="BF"/>
+                <w:sz w:val="22"/>
+                <w:szCs w:val="22"/>
+              </w:rPr>
+            </w:pPr>
+            <w:r>
+              <w:rPr>
+                <w:rStyle w:val="eop"/>
+                <w:rFonts w:asciiTheme="minorHAnsi" w:hAnsiTheme="minorHAnsi" w:cstheme="minorHAnsi"/>
+                <w:b/>
+                <w:bCs/>
+                <w:color w:val="2E74B5" w:themeColor="accent1" w:themeShade="BF"/>
+                <w:sz w:val="22"/>
+                <w:szCs w:val="22"/>
+              </w:rPr>
+              <w:t>Data collection is the process of gathering data from different sources before it’s stored in a NoSQL database.</w:t>
+            </w:r>
+          </w:p>
+          <w:p>
+            <w:pPr>
+              <w:pStyle w:val="paragraph"/>
+              <w:spacing w:after="0"/>
+              <w:textAlignment w:val="baseline"/>
+              <w:rPr>
+                <w:rStyle w:val="eop"/>
+                <w:rFonts w:asciiTheme="minorHAnsi" w:hAnsiTheme="minorHAnsi" w:cstheme="minorHAnsi"/>
+                <w:b/>
+                <w:bCs/>
+                <w:color w:val="2E74B5" w:themeColor="accent1" w:themeShade="BF"/>
+                <w:sz w:val="22"/>
+                <w:szCs w:val="22"/>
+              </w:rPr>
+            </w:pPr>
+            <w:r>
+              <w:rPr>
+                <w:rStyle w:val="eop"/>
+                <w:rFonts w:asciiTheme="minorHAnsi" w:hAnsiTheme="minorHAnsi" w:cstheme="minorHAnsi"/>
+                <w:b/>
+                <w:bCs/>
+                <w:color w:val="2E74B5" w:themeColor="accent1" w:themeShade="BF"/>
+                <w:sz w:val="22"/>
+                <w:szCs w:val="22"/>
+              </w:rPr>
+              <w:lastRenderedPageBreak/>
+              <w:t>In large systems, this data can come from:</w:t>
+            </w:r>
+          </w:p>
+          <w:p>
+            <w:pPr>
+              <w:pStyle w:val="paragraph"/>
+              <w:numPr>
+                <w:ilvl w:val="0"/>
+                <w:numId w:val="30"/>
+              </w:numPr>
+              <w:spacing w:after="0"/>
+              <w:textAlignment w:val="baseline"/>
+              <w:rPr>
+                <w:rStyle w:val="eop"/>
+                <w:rFonts w:asciiTheme="minorHAnsi" w:hAnsiTheme="minorHAnsi" w:cstheme="minorHAnsi"/>
+                <w:b/>
+                <w:bCs/>
+                <w:color w:val="2E74B5" w:themeColor="accent1" w:themeShade="BF"/>
+                <w:sz w:val="22"/>
+                <w:szCs w:val="22"/>
+              </w:rPr>
+            </w:pPr>
+            <w:r>
+              <w:rPr>
+                <w:rStyle w:val="eop"/>
+                <w:rFonts w:asciiTheme="minorHAnsi" w:hAnsiTheme="minorHAnsi" w:cstheme="minorHAnsi"/>
+                <w:b/>
+                <w:bCs/>
+                <w:color w:val="2E74B5" w:themeColor="accent1" w:themeShade="BF"/>
+                <w:sz w:val="22"/>
+                <w:szCs w:val="22"/>
+              </w:rPr>
+              <w:t>User interactions (apps, websites, sensors)</w:t>
+            </w:r>
+          </w:p>
+          <w:p>
+            <w:pPr>
+              <w:pStyle w:val="paragraph"/>
+              <w:numPr>
+                <w:ilvl w:val="0"/>
+                <w:numId w:val="30"/>
+              </w:numPr>
+              <w:spacing w:after="0"/>
+              <w:textAlignment w:val="baseline"/>
+              <w:rPr>
+                <w:rStyle w:val="eop"/>
+                <w:rFonts w:asciiTheme="minorHAnsi" w:hAnsiTheme="minorHAnsi" w:cstheme="minorHAnsi"/>
+                <w:b/>
+                <w:bCs/>
+                <w:color w:val="2E74B5" w:themeColor="accent1" w:themeShade="BF"/>
+                <w:sz w:val="22"/>
+                <w:szCs w:val="22"/>
+              </w:rPr>
+            </w:pPr>
+            <w:r>
+              <w:rPr>
+                <w:rStyle w:val="eop"/>
+                <w:rFonts w:asciiTheme="minorHAnsi" w:hAnsiTheme="minorHAnsi" w:cstheme="minorHAnsi"/>
+                <w:b/>
+                <w:bCs/>
+                <w:color w:val="2E74B5" w:themeColor="accent1" w:themeShade="BF"/>
+                <w:sz w:val="22"/>
+                <w:szCs w:val="22"/>
+              </w:rPr>
+              <w:t>APIs and web services</w:t>
+            </w:r>
+          </w:p>
+          <w:p>
+            <w:pPr>
+              <w:pStyle w:val="paragraph"/>
+              <w:numPr>
+                <w:ilvl w:val="0"/>
+                <w:numId w:val="30"/>
+              </w:numPr>
+              <w:spacing w:after="0"/>
+              <w:textAlignment w:val="baseline"/>
+              <w:rPr>
+                <w:rStyle w:val="eop"/>
+                <w:rFonts w:asciiTheme="minorHAnsi" w:hAnsiTheme="minorHAnsi" w:cstheme="minorHAnsi"/>
+                <w:b/>
+                <w:bCs/>
+                <w:color w:val="2E74B5" w:themeColor="accent1" w:themeShade="BF"/>
+                <w:sz w:val="22"/>
+                <w:szCs w:val="22"/>
+              </w:rPr>
+            </w:pPr>
+            <w:r>
+              <w:rPr>
+                <w:rStyle w:val="eop"/>
+                <w:rFonts w:asciiTheme="minorHAnsi" w:hAnsiTheme="minorHAnsi" w:cstheme="minorHAnsi"/>
+                <w:b/>
+                <w:bCs/>
+                <w:color w:val="2E74B5" w:themeColor="accent1" w:themeShade="BF"/>
+                <w:sz w:val="22"/>
+                <w:szCs w:val="22"/>
+              </w:rPr>
+              <w:t>IoT devices</w:t>
+            </w:r>
+          </w:p>
+          <w:p>
+            <w:pPr>
+              <w:pStyle w:val="paragraph"/>
+              <w:numPr>
+                <w:ilvl w:val="0"/>
+                <w:numId w:val="30"/>
+              </w:numPr>
+              <w:spacing w:after="0"/>
+              <w:textAlignment w:val="baseline"/>
+              <w:rPr>
+                <w:rStyle w:val="eop"/>
+                <w:rFonts w:asciiTheme="minorHAnsi" w:hAnsiTheme="minorHAnsi" w:cstheme="minorHAnsi"/>
+                <w:b/>
+                <w:bCs/>
+                <w:color w:val="2E74B5" w:themeColor="accent1" w:themeShade="BF"/>
+                <w:sz w:val="22"/>
+                <w:szCs w:val="22"/>
+              </w:rPr>
+            </w:pPr>
+            <w:r>
+              <w:rPr>
+                <w:rStyle w:val="eop"/>
+                <w:rFonts w:asciiTheme="minorHAnsi" w:hAnsiTheme="minorHAnsi" w:cstheme="minorHAnsi"/>
+                <w:b/>
+                <w:bCs/>
+                <w:color w:val="2E74B5" w:themeColor="accent1" w:themeShade="BF"/>
+                <w:sz w:val="22"/>
+                <w:szCs w:val="22"/>
+              </w:rPr>
+              <w:t>Logs and analytics</w:t>
+            </w:r>
+          </w:p>
+          <w:p>
+            <w:pPr>
+              <w:pStyle w:val="paragraph"/>
+              <w:spacing w:after="0"/>
+              <w:textAlignment w:val="baseline"/>
+              <w:rPr>
+                <w:rStyle w:val="eop"/>
+                <w:rFonts w:asciiTheme="minorHAnsi" w:hAnsiTheme="minorHAnsi" w:cstheme="minorHAnsi"/>
+                <w:b/>
+                <w:bCs/>
+                <w:color w:val="2E74B5" w:themeColor="accent1" w:themeShade="BF"/>
+                <w:sz w:val="22"/>
+                <w:szCs w:val="22"/>
+              </w:rPr>
+            </w:pPr>
+            <w:r>
+              <w:rPr>
+                <w:rStyle w:val="eop"/>
+                <w:rFonts w:asciiTheme="minorHAnsi" w:hAnsiTheme="minorHAnsi" w:cstheme="minorHAnsi"/>
+                <w:b/>
+                <w:bCs/>
+                <w:color w:val="2E74B5" w:themeColor="accent1" w:themeShade="BF"/>
+                <w:sz w:val="22"/>
+                <w:szCs w:val="22"/>
+              </w:rPr>
+              <w:t>How It Works in NoSQL Systems</w:t>
+            </w:r>
+          </w:p>
+          <w:p>
+            <w:pPr>
+              <w:pStyle w:val="paragraph"/>
+              <w:numPr>
+                <w:ilvl w:val="0"/>
+                <w:numId w:val="30"/>
+              </w:numPr>
+              <w:spacing w:after="0"/>
+              <w:textAlignment w:val="baseline"/>
+              <w:rPr>
+                <w:rStyle w:val="eop"/>
+                <w:rFonts w:asciiTheme="minorHAnsi" w:hAnsiTheme="minorHAnsi" w:cstheme="minorHAnsi"/>
+                <w:b/>
+                <w:bCs/>
+                <w:color w:val="2E74B5" w:themeColor="accent1" w:themeShade="BF"/>
+                <w:sz w:val="22"/>
+                <w:szCs w:val="22"/>
+              </w:rPr>
+            </w:pPr>
+            <w:r>
+              <w:rPr>
+                <w:rStyle w:val="eop"/>
+                <w:rFonts w:asciiTheme="minorHAnsi" w:hAnsiTheme="minorHAnsi" w:cstheme="minorHAnsi"/>
+                <w:b/>
+                <w:bCs/>
+                <w:color w:val="2E74B5" w:themeColor="accent1" w:themeShade="BF"/>
+                <w:sz w:val="22"/>
+                <w:szCs w:val="22"/>
+              </w:rPr>
+              <w:t>Data is often unstructured or semi-structured (JSON, documents, logs).</w:t>
+            </w:r>
+          </w:p>
+          <w:p>
+            <w:pPr>
+              <w:pStyle w:val="paragraph"/>
+              <w:numPr>
+                <w:ilvl w:val="0"/>
+                <w:numId w:val="30"/>
+              </w:numPr>
+              <w:spacing w:after="0"/>
+              <w:textAlignment w:val="baseline"/>
+              <w:rPr>
+                <w:rStyle w:val="eop"/>
+                <w:rFonts w:asciiTheme="minorHAnsi" w:hAnsiTheme="minorHAnsi" w:cstheme="minorHAnsi"/>
+                <w:b/>
+                <w:bCs/>
+                <w:color w:val="2E74B5" w:themeColor="accent1" w:themeShade="BF"/>
+                <w:sz w:val="22"/>
+                <w:szCs w:val="22"/>
+              </w:rPr>
+            </w:pPr>
+            <w:r>
+              <w:rPr>
+                <w:rStyle w:val="eop"/>
+                <w:rFonts w:asciiTheme="minorHAnsi" w:hAnsiTheme="minorHAnsi" w:cstheme="minorHAnsi"/>
+                <w:b/>
+                <w:bCs/>
+                <w:color w:val="2E74B5" w:themeColor="accent1" w:themeShade="BF"/>
+                <w:sz w:val="22"/>
+                <w:szCs w:val="22"/>
+              </w:rPr>
+              <w:t>Systems use pipelines or data ingestion tools (like Azure Data Factory, Kafka, or APIs) to collect and send data into the database.</w:t>
+            </w:r>
+          </w:p>
+          <w:p>
+            <w:pPr>
+              <w:pStyle w:val="paragraph"/>
+              <w:numPr>
+                <w:ilvl w:val="0"/>
+                <w:numId w:val="30"/>
+              </w:numPr>
+              <w:spacing w:after="0"/>
+              <w:textAlignment w:val="baseline"/>
+              <w:rPr>
+                <w:rStyle w:val="eop"/>
+                <w:rFonts w:asciiTheme="minorHAnsi" w:hAnsiTheme="minorHAnsi" w:cstheme="minorHAnsi"/>
+                <w:b/>
+                <w:bCs/>
+                <w:color w:val="2E74B5" w:themeColor="accent1" w:themeShade="BF"/>
+                <w:sz w:val="22"/>
+                <w:szCs w:val="22"/>
+              </w:rPr>
+            </w:pPr>
+            <w:r>
+              <w:rPr>
+                <w:rStyle w:val="eop"/>
+                <w:rFonts w:asciiTheme="minorHAnsi" w:hAnsiTheme="minorHAnsi" w:cstheme="minorHAnsi"/>
+                <w:b/>
+                <w:bCs/>
+                <w:color w:val="2E74B5" w:themeColor="accent1" w:themeShade="BF"/>
+                <w:sz w:val="22"/>
+                <w:szCs w:val="22"/>
+              </w:rPr>
+              <w:t>Each piece of data usually includes a key — like an ID — to make it easy to find and group later.</w:t>
+            </w:r>
+          </w:p>
+          <w:p>
+            <w:pPr>
+              <w:pStyle w:val="paragraph"/>
+              <w:spacing w:after="0"/>
+              <w:textAlignment w:val="baseline"/>
+              <w:rPr>
+                <w:rStyle w:val="eop"/>
+                <w:rFonts w:asciiTheme="minorHAnsi" w:hAnsiTheme="minorHAnsi" w:cstheme="minorHAnsi"/>
+                <w:b/>
+                <w:bCs/>
+                <w:color w:val="2E74B5" w:themeColor="accent1" w:themeShade="BF"/>
+                <w:sz w:val="22"/>
+                <w:szCs w:val="22"/>
+              </w:rPr>
+            </w:pPr>
+            <w:r>
+              <w:rPr>
+                <w:rStyle w:val="eop"/>
+                <w:rFonts w:asciiTheme="minorHAnsi" w:hAnsiTheme="minorHAnsi" w:cstheme="minorHAnsi"/>
+                <w:b/>
+                <w:bCs/>
+                <w:color w:val="2E74B5" w:themeColor="accent1" w:themeShade="BF"/>
+                <w:sz w:val="22"/>
+                <w:szCs w:val="22"/>
+              </w:rPr>
+              <w:t>Example</w:t>
+            </w:r>
+          </w:p>
+          <w:p>
+            <w:pPr>
+              <w:pStyle w:val="paragraph"/>
+              <w:spacing w:after="0"/>
+              <w:textAlignment w:val="baseline"/>
+              <w:rPr>
+                <w:rStyle w:val="eop"/>
+                <w:rFonts w:asciiTheme="minorHAnsi" w:hAnsiTheme="minorHAnsi" w:cstheme="minorHAnsi"/>
+                <w:b/>
+                <w:bCs/>
+                <w:color w:val="2E74B5" w:themeColor="accent1" w:themeShade="BF"/>
+                <w:sz w:val="22"/>
+                <w:szCs w:val="22"/>
+              </w:rPr>
+            </w:pPr>
+            <w:r>
+              <w:rPr>
+                <w:rStyle w:val="eop"/>
+                <w:rFonts w:asciiTheme="minorHAnsi" w:hAnsiTheme="minorHAnsi" w:cstheme="minorHAnsi"/>
+                <w:b/>
+                <w:bCs/>
+                <w:color w:val="2E74B5" w:themeColor="accent1" w:themeShade="BF"/>
+                <w:sz w:val="22"/>
+                <w:szCs w:val="22"/>
+              </w:rPr>
+              <w:t>In a shopping app:</w:t>
+            </w:r>
+          </w:p>
+          <w:p>
+            <w:pPr>
+              <w:pStyle w:val="paragraph"/>
+              <w:numPr>
+                <w:ilvl w:val="0"/>
+                <w:numId w:val="30"/>
+              </w:numPr>
+              <w:spacing w:after="0"/>
+              <w:textAlignment w:val="baseline"/>
+              <w:rPr>
+                <w:rStyle w:val="eop"/>
+                <w:rFonts w:asciiTheme="minorHAnsi" w:hAnsiTheme="minorHAnsi" w:cstheme="minorHAnsi"/>
+                <w:b/>
+                <w:bCs/>
+                <w:color w:val="2E74B5" w:themeColor="accent1" w:themeShade="BF"/>
+                <w:sz w:val="22"/>
+                <w:szCs w:val="22"/>
+              </w:rPr>
+            </w:pPr>
+            <w:r>
+              <w:rPr>
+                <w:rStyle w:val="eop"/>
+                <w:rFonts w:asciiTheme="minorHAnsi" w:hAnsiTheme="minorHAnsi" w:cstheme="minorHAnsi"/>
+                <w:b/>
+                <w:bCs/>
+                <w:color w:val="2E74B5" w:themeColor="accent1" w:themeShade="BF"/>
+                <w:sz w:val="22"/>
+                <w:szCs w:val="22"/>
+              </w:rPr>
+              <w:t>Every customer action (view, click, purchase) is collected.</w:t>
+            </w:r>
+          </w:p>
+          <w:p>
+            <w:pPr>
+              <w:pStyle w:val="paragraph"/>
+              <w:numPr>
+                <w:ilvl w:val="0"/>
+                <w:numId w:val="30"/>
+              </w:numPr>
+              <w:spacing w:after="0"/>
+              <w:textAlignment w:val="baseline"/>
+              <w:rPr>
+                <w:rStyle w:val="eop"/>
+                <w:rFonts w:asciiTheme="minorHAnsi" w:hAnsiTheme="minorHAnsi" w:cstheme="minorHAnsi"/>
+                <w:b/>
+                <w:bCs/>
+                <w:color w:val="2E74B5" w:themeColor="accent1" w:themeShade="BF"/>
+                <w:sz w:val="22"/>
+                <w:szCs w:val="22"/>
+              </w:rPr>
+            </w:pPr>
+            <w:r>
+              <w:rPr>
+                <w:rStyle w:val="eop"/>
+                <w:rFonts w:asciiTheme="minorHAnsi" w:hAnsiTheme="minorHAnsi" w:cstheme="minorHAnsi"/>
+                <w:b/>
+                <w:bCs/>
+                <w:color w:val="2E74B5" w:themeColor="accent1" w:themeShade="BF"/>
+                <w:sz w:val="22"/>
+                <w:szCs w:val="22"/>
+              </w:rPr>
+              <w:t xml:space="preserve">Each record is tagged with a unique key (e.g., </w:t>
+            </w:r>
+            <w:proofErr w:type="spellStart"/>
+            <w:r>
+              <w:rPr>
+                <w:rStyle w:val="eop"/>
+                <w:rFonts w:asciiTheme="minorHAnsi" w:hAnsiTheme="minorHAnsi" w:cstheme="minorHAnsi"/>
+                <w:b/>
+                <w:bCs/>
+                <w:color w:val="2E74B5" w:themeColor="accent1" w:themeShade="BF"/>
+                <w:sz w:val="22"/>
+                <w:szCs w:val="22"/>
+              </w:rPr>
+              <w:t>UserID</w:t>
+            </w:r>
+            <w:proofErr w:type="spellEnd"/>
+            <w:r>
+              <w:rPr>
+                <w:rStyle w:val="eop"/>
+                <w:rFonts w:asciiTheme="minorHAnsi" w:hAnsiTheme="minorHAnsi" w:cstheme="minorHAnsi"/>
+                <w:b/>
+                <w:bCs/>
+                <w:color w:val="2E74B5" w:themeColor="accent1" w:themeShade="BF"/>
+                <w:sz w:val="22"/>
+                <w:szCs w:val="22"/>
+              </w:rPr>
+              <w:t xml:space="preserve"> or </w:t>
+            </w:r>
+            <w:proofErr w:type="spellStart"/>
+            <w:r>
+              <w:rPr>
+                <w:rStyle w:val="eop"/>
+                <w:rFonts w:asciiTheme="minorHAnsi" w:hAnsiTheme="minorHAnsi" w:cstheme="minorHAnsi"/>
+                <w:b/>
+                <w:bCs/>
+                <w:color w:val="2E74B5" w:themeColor="accent1" w:themeShade="BF"/>
+                <w:sz w:val="22"/>
+                <w:szCs w:val="22"/>
+              </w:rPr>
+              <w:t>OrderID</w:t>
+            </w:r>
+            <w:proofErr w:type="spellEnd"/>
+            <w:r>
+              <w:rPr>
+                <w:rStyle w:val="eop"/>
+                <w:rFonts w:asciiTheme="minorHAnsi" w:hAnsiTheme="minorHAnsi" w:cstheme="minorHAnsi"/>
+                <w:b/>
+                <w:bCs/>
+                <w:color w:val="2E74B5" w:themeColor="accent1" w:themeShade="BF"/>
+                <w:sz w:val="22"/>
+                <w:szCs w:val="22"/>
+              </w:rPr>
+              <w:t>).</w:t>
+            </w:r>
+          </w:p>
+          <w:p>
+            <w:pPr>
+              <w:pStyle w:val="paragraph"/>
+              <w:numPr>
+                <w:ilvl w:val="0"/>
+                <w:numId w:val="30"/>
+              </w:numPr>
+              <w:spacing w:after="0"/>
+              <w:textAlignment w:val="baseline"/>
+              <w:rPr>
+                <w:rStyle w:val="eop"/>
+                <w:rFonts w:asciiTheme="minorHAnsi" w:hAnsiTheme="minorHAnsi" w:cstheme="minorHAnsi"/>
+                <w:sz w:val="22"/>
+                <w:szCs w:val="22"/>
+              </w:rPr>
+            </w:pPr>
+            <w:r>
+              <w:rPr>
+                <w:rStyle w:val="eop"/>
+                <w:rFonts w:asciiTheme="minorHAnsi" w:hAnsiTheme="minorHAnsi" w:cstheme="minorHAnsi"/>
+                <w:b/>
+                <w:bCs/>
+                <w:color w:val="2E74B5" w:themeColor="accent1" w:themeShade="BF"/>
+                <w:sz w:val="22"/>
+                <w:szCs w:val="22"/>
+              </w:rPr>
+              <w:t>Data is sent in JSON format to the NoSQL database for fast storage and access.</w:t>
+            </w:r>
+          </w:p>
+          <w:p>
+            <w:pPr>
+              <w:pStyle w:val="paragraph"/>
+              <w:spacing w:after="0"/>
+              <w:textAlignment w:val="baseline"/>
+              <w:rPr>
+                <w:rStyle w:val="eop"/>
+                <w:rFonts w:asciiTheme="minorHAnsi" w:hAnsiTheme="minorHAnsi" w:cstheme="minorHAnsi"/>
+                <w:b/>
+                <w:bCs/>
+                <w:color w:val="2E74B5" w:themeColor="accent1" w:themeShade="BF"/>
+                <w:sz w:val="22"/>
+                <w:szCs w:val="22"/>
+              </w:rPr>
+            </w:pPr>
+          </w:p>
+          <w:p>
+            <w:pPr>
+              <w:pStyle w:val="paragraph"/>
+              <w:spacing w:after="0"/>
+              <w:textAlignment w:val="baseline"/>
+              <w:rPr>
+                <w:rFonts w:asciiTheme="minorHAnsi" w:hAnsiTheme="minorHAnsi" w:cstheme="minorHAnsi"/>
+                <w:b/>
+                <w:bCs/>
+                <w:color w:val="2E74B5" w:themeColor="accent1" w:themeShade="BF"/>
+                <w:sz w:val="22"/>
+                <w:szCs w:val="22"/>
+                <w:lang w:val="en-AU"/>
+              </w:rPr>
+            </w:pPr>
+            <w:r>
+              <w:rPr>
+                <w:rFonts w:asciiTheme="minorHAnsi" w:hAnsiTheme="minorHAnsi" w:cstheme="minorHAnsi"/>
+                <w:b/>
+                <w:bCs/>
+                <w:color w:val="2E74B5" w:themeColor="accent1" w:themeShade="BF"/>
+                <w:sz w:val="22"/>
+                <w:szCs w:val="22"/>
+                <w:lang w:val="en-AU"/>
+              </w:rPr>
+              <w:t>What It Means</w:t>
+            </w:r>
+          </w:p>
+          <w:p>
+            <w:pPr>
+              <w:pStyle w:val="paragraph"/>
+              <w:spacing w:after="0"/>
+              <w:textAlignment w:val="baseline"/>
+              <w:rPr>
+                <w:rFonts w:asciiTheme="minorHAnsi" w:hAnsiTheme="minorHAnsi" w:cstheme="minorHAnsi"/>
+                <w:b/>
+                <w:bCs/>
+                <w:color w:val="2E74B5" w:themeColor="accent1" w:themeShade="BF"/>
+                <w:sz w:val="22"/>
+                <w:szCs w:val="22"/>
+                <w:lang w:val="en-AU"/>
+              </w:rPr>
+            </w:pPr>
+            <w:r>
+              <w:rPr>
+                <w:rFonts w:asciiTheme="minorHAnsi" w:hAnsiTheme="minorHAnsi" w:cstheme="minorHAnsi"/>
+                <w:b/>
+                <w:bCs/>
+                <w:color w:val="2E74B5" w:themeColor="accent1" w:themeShade="BF"/>
+                <w:sz w:val="22"/>
+                <w:szCs w:val="22"/>
+                <w:lang w:val="en-AU"/>
+              </w:rPr>
+              <w:t>Data storage in NoSQL systems refers to how the collected data is saved across servers or databases for quick access, scalability, and reliability.</w:t>
+            </w:r>
+          </w:p>
+          <w:p>
+            <w:pPr>
+              <w:pStyle w:val="paragraph"/>
+              <w:spacing w:after="0"/>
+              <w:textAlignment w:val="baseline"/>
+              <w:rPr>
+                <w:rFonts w:asciiTheme="minorHAnsi" w:hAnsiTheme="minorHAnsi" w:cstheme="minorHAnsi"/>
+                <w:b/>
+                <w:bCs/>
+                <w:color w:val="2E74B5" w:themeColor="accent1" w:themeShade="BF"/>
+                <w:sz w:val="22"/>
+                <w:szCs w:val="22"/>
+                <w:lang w:val="en-AU"/>
+              </w:rPr>
+            </w:pPr>
+            <w:r>
+              <w:rPr>
+                <w:rFonts w:asciiTheme="minorHAnsi" w:hAnsiTheme="minorHAnsi" w:cstheme="minorHAnsi"/>
+                <w:b/>
+                <w:bCs/>
+                <w:color w:val="2E74B5" w:themeColor="accent1" w:themeShade="BF"/>
+                <w:sz w:val="22"/>
+                <w:szCs w:val="22"/>
+                <w:lang w:val="en-AU"/>
+              </w:rPr>
+              <w:t>Unlike traditional SQL databases, NoSQL:</w:t>
+            </w:r>
+          </w:p>
+          <w:p>
+            <w:pPr>
+              <w:pStyle w:val="paragraph"/>
+              <w:numPr>
+                <w:ilvl w:val="0"/>
+                <w:numId w:val="34"/>
+              </w:numPr>
+              <w:spacing w:after="0"/>
+              <w:textAlignment w:val="baseline"/>
+              <w:rPr>
+                <w:rFonts w:asciiTheme="minorHAnsi" w:hAnsiTheme="minorHAnsi" w:cstheme="minorHAnsi"/>
+                <w:b/>
+                <w:bCs/>
+                <w:color w:val="2E74B5" w:themeColor="accent1" w:themeShade="BF"/>
+                <w:sz w:val="22"/>
+                <w:szCs w:val="22"/>
+                <w:lang w:val="en-AU"/>
+              </w:rPr>
+            </w:pPr>
+            <w:r>
+              <w:rPr>
+                <w:rFonts w:asciiTheme="minorHAnsi" w:hAnsiTheme="minorHAnsi" w:cstheme="minorHAnsi"/>
+                <w:b/>
+                <w:bCs/>
+                <w:color w:val="2E74B5" w:themeColor="accent1" w:themeShade="BF"/>
+                <w:sz w:val="22"/>
+                <w:szCs w:val="22"/>
+                <w:lang w:val="en-AU"/>
+              </w:rPr>
+              <w:t>Doesn’t rely on fixed tables or schemas.</w:t>
+            </w:r>
+          </w:p>
+          <w:p>
+            <w:pPr>
+              <w:pStyle w:val="paragraph"/>
+              <w:numPr>
+                <w:ilvl w:val="0"/>
+                <w:numId w:val="34"/>
+              </w:numPr>
+              <w:spacing w:after="0"/>
+              <w:textAlignment w:val="baseline"/>
+              <w:rPr>
+                <w:rFonts w:asciiTheme="minorHAnsi" w:hAnsiTheme="minorHAnsi" w:cstheme="minorHAnsi"/>
+                <w:b/>
+                <w:bCs/>
+                <w:color w:val="2E74B5" w:themeColor="accent1" w:themeShade="BF"/>
+                <w:sz w:val="22"/>
+                <w:szCs w:val="22"/>
+                <w:lang w:val="en-AU"/>
+              </w:rPr>
+            </w:pPr>
+            <w:r>
+              <w:rPr>
+                <w:rFonts w:asciiTheme="minorHAnsi" w:hAnsiTheme="minorHAnsi" w:cstheme="minorHAnsi"/>
+                <w:b/>
+                <w:bCs/>
+                <w:color w:val="2E74B5" w:themeColor="accent1" w:themeShade="BF"/>
+                <w:sz w:val="22"/>
+                <w:szCs w:val="22"/>
+                <w:lang w:val="en-AU"/>
+              </w:rPr>
+              <w:t>Stores data as key-value pairs, documents, columns, or graphs.</w:t>
+            </w:r>
+          </w:p>
+          <w:p>
+            <w:pPr>
+              <w:pStyle w:val="paragraph"/>
+              <w:numPr>
+                <w:ilvl w:val="0"/>
+                <w:numId w:val="34"/>
+              </w:numPr>
+              <w:spacing w:after="0"/>
+              <w:textAlignment w:val="baseline"/>
+              <w:rPr>
+                <w:rFonts w:asciiTheme="minorHAnsi" w:hAnsiTheme="minorHAnsi" w:cstheme="minorHAnsi"/>
+                <w:b/>
+                <w:bCs/>
+                <w:color w:val="2E74B5" w:themeColor="accent1" w:themeShade="BF"/>
+                <w:sz w:val="22"/>
+                <w:szCs w:val="22"/>
+                <w:lang w:val="en-AU"/>
+              </w:rPr>
+            </w:pPr>
+            <w:r>
+              <w:rPr>
+                <w:rFonts w:asciiTheme="minorHAnsi" w:hAnsiTheme="minorHAnsi" w:cstheme="minorHAnsi"/>
+                <w:b/>
+                <w:bCs/>
+                <w:color w:val="2E74B5" w:themeColor="accent1" w:themeShade="BF"/>
+                <w:sz w:val="22"/>
+                <w:szCs w:val="22"/>
+                <w:lang w:val="en-AU"/>
+              </w:rPr>
+              <w:t>Can handle massive data volumes by distributing it across multiple machines (horizontal scaling).</w:t>
+            </w:r>
+          </w:p>
+          <w:p>
+            <w:pPr>
+              <w:pStyle w:val="paragraph"/>
+              <w:spacing w:after="0"/>
+              <w:textAlignment w:val="baseline"/>
+              <w:rPr>
+                <w:rFonts w:asciiTheme="minorHAnsi" w:hAnsiTheme="minorHAnsi" w:cstheme="minorHAnsi"/>
+                <w:b/>
+                <w:bCs/>
+                <w:color w:val="2E74B5" w:themeColor="accent1" w:themeShade="BF"/>
+                <w:sz w:val="22"/>
+                <w:szCs w:val="22"/>
+                <w:lang w:val="en-AU"/>
+              </w:rPr>
+            </w:pPr>
+            <w:r>
+              <w:rPr>
+                <w:rFonts w:asciiTheme="minorHAnsi" w:hAnsiTheme="minorHAnsi" w:cstheme="minorHAnsi"/>
+                <w:b/>
+                <w:bCs/>
+                <w:color w:val="2E74B5" w:themeColor="accent1" w:themeShade="BF"/>
+                <w:sz w:val="22"/>
+                <w:szCs w:val="22"/>
+                <w:lang w:val="en-AU"/>
+              </w:rPr>
+              <w:t>How Keys Are Used</w:t>
+            </w:r>
+          </w:p>
+          <w:p>
+            <w:pPr>
+              <w:pStyle w:val="paragraph"/>
+              <w:numPr>
+                <w:ilvl w:val="0"/>
+                <w:numId w:val="35"/>
+              </w:numPr>
+              <w:spacing w:after="0"/>
+              <w:textAlignment w:val="baseline"/>
+              <w:rPr>
+                <w:rFonts w:asciiTheme="minorHAnsi" w:hAnsiTheme="minorHAnsi" w:cstheme="minorHAnsi"/>
+                <w:b/>
+                <w:bCs/>
+                <w:color w:val="2E74B5" w:themeColor="accent1" w:themeShade="BF"/>
+                <w:sz w:val="22"/>
+                <w:szCs w:val="22"/>
+                <w:lang w:val="en-AU"/>
+              </w:rPr>
+            </w:pPr>
+            <w:r>
+              <w:rPr>
+                <w:rFonts w:asciiTheme="minorHAnsi" w:hAnsiTheme="minorHAnsi" w:cstheme="minorHAnsi"/>
+                <w:b/>
+                <w:bCs/>
+                <w:color w:val="2E74B5" w:themeColor="accent1" w:themeShade="BF"/>
+                <w:sz w:val="22"/>
+                <w:szCs w:val="22"/>
+                <w:lang w:val="en-AU"/>
+              </w:rPr>
+              <w:t>Each record is stored with a unique key that identifies it.</w:t>
+            </w:r>
+          </w:p>
+          <w:p>
+            <w:pPr>
+              <w:pStyle w:val="paragraph"/>
+              <w:numPr>
+                <w:ilvl w:val="0"/>
+                <w:numId w:val="35"/>
+              </w:numPr>
+              <w:spacing w:after="0"/>
+              <w:textAlignment w:val="baseline"/>
+              <w:rPr>
+                <w:rFonts w:asciiTheme="minorHAnsi" w:hAnsiTheme="minorHAnsi" w:cstheme="minorHAnsi"/>
+                <w:b/>
+                <w:bCs/>
+                <w:color w:val="2E74B5" w:themeColor="accent1" w:themeShade="BF"/>
+                <w:sz w:val="22"/>
+                <w:szCs w:val="22"/>
+                <w:lang w:val="en-AU"/>
+              </w:rPr>
+            </w:pPr>
+            <w:r>
+              <w:rPr>
+                <w:rFonts w:asciiTheme="minorHAnsi" w:hAnsiTheme="minorHAnsi" w:cstheme="minorHAnsi"/>
+                <w:b/>
+                <w:bCs/>
+                <w:color w:val="2E74B5" w:themeColor="accent1" w:themeShade="BF"/>
+                <w:sz w:val="22"/>
+                <w:szCs w:val="22"/>
+                <w:lang w:val="en-AU"/>
+              </w:rPr>
+              <w:t>This key acts like a label or address to find that data instantly.</w:t>
+            </w:r>
+          </w:p>
+          <w:p>
+            <w:pPr>
+              <w:pStyle w:val="paragraph"/>
+              <w:numPr>
+                <w:ilvl w:val="0"/>
+                <w:numId w:val="35"/>
+              </w:numPr>
+              <w:spacing w:after="0"/>
+              <w:textAlignment w:val="baseline"/>
+              <w:rPr>
+                <w:rFonts w:asciiTheme="minorHAnsi" w:hAnsiTheme="minorHAnsi" w:cstheme="minorHAnsi"/>
+                <w:b/>
+                <w:bCs/>
+                <w:color w:val="2E74B5" w:themeColor="accent1" w:themeShade="BF"/>
+                <w:sz w:val="22"/>
+                <w:szCs w:val="22"/>
+                <w:lang w:val="en-AU"/>
+              </w:rPr>
+            </w:pPr>
+            <w:r>
+              <w:rPr>
+                <w:rFonts w:asciiTheme="minorHAnsi" w:hAnsiTheme="minorHAnsi" w:cstheme="minorHAnsi"/>
+                <w:b/>
+                <w:bCs/>
+                <w:color w:val="2E74B5" w:themeColor="accent1" w:themeShade="BF"/>
+                <w:sz w:val="22"/>
+                <w:szCs w:val="22"/>
+                <w:lang w:val="en-AU"/>
+              </w:rPr>
+              <w:t xml:space="preserve">For example, a document with </w:t>
+            </w:r>
+            <w:proofErr w:type="spellStart"/>
+            <w:r>
+              <w:rPr>
+                <w:rFonts w:asciiTheme="minorHAnsi" w:hAnsiTheme="minorHAnsi" w:cstheme="minorHAnsi"/>
+                <w:b/>
+                <w:bCs/>
+                <w:color w:val="2E74B5" w:themeColor="accent1" w:themeShade="BF"/>
+                <w:sz w:val="22"/>
+                <w:szCs w:val="22"/>
+                <w:lang w:val="en-AU"/>
+              </w:rPr>
+              <w:t>UserID</w:t>
+            </w:r>
+            <w:proofErr w:type="spellEnd"/>
+            <w:r>
+              <w:rPr>
+                <w:rFonts w:asciiTheme="minorHAnsi" w:hAnsiTheme="minorHAnsi" w:cstheme="minorHAnsi"/>
+                <w:b/>
+                <w:bCs/>
+                <w:color w:val="2E74B5" w:themeColor="accent1" w:themeShade="BF"/>
+                <w:sz w:val="22"/>
+                <w:szCs w:val="22"/>
+                <w:lang w:val="en-AU"/>
+              </w:rPr>
+              <w:t>: 1234 can be retrieved in milliseconds using that key.</w:t>
+            </w:r>
+          </w:p>
+          <w:p>
+            <w:pPr>
+              <w:pStyle w:val="paragraph"/>
+              <w:spacing w:after="0"/>
+              <w:textAlignment w:val="baseline"/>
+              <w:rPr>
+                <w:rFonts w:asciiTheme="minorHAnsi" w:hAnsiTheme="minorHAnsi" w:cstheme="minorHAnsi"/>
+                <w:b/>
+                <w:bCs/>
+                <w:color w:val="2E74B5" w:themeColor="accent1" w:themeShade="BF"/>
+                <w:sz w:val="22"/>
+                <w:szCs w:val="22"/>
+                <w:lang w:val="en-AU"/>
+              </w:rPr>
+            </w:pPr>
+            <w:r>
+              <w:rPr>
+                <w:rFonts w:asciiTheme="minorHAnsi" w:hAnsiTheme="minorHAnsi" w:cstheme="minorHAnsi"/>
+                <w:b/>
+                <w:bCs/>
+                <w:color w:val="2E74B5" w:themeColor="accent1" w:themeShade="BF"/>
+                <w:sz w:val="22"/>
+                <w:szCs w:val="22"/>
+                <w:lang w:val="en-AU"/>
+              </w:rPr>
+              <w:lastRenderedPageBreak/>
+              <w:t>Data modelling is the process of designing how your data is structured and related in the NoSQL database — deciding what keys, collections, and relationships exist.</w:t>
+            </w:r>
+          </w:p>
+          <w:p>
+            <w:pPr>
+              <w:pStyle w:val="paragraph"/>
+              <w:spacing w:after="0"/>
+              <w:textAlignment w:val="baseline"/>
+              <w:rPr>
+                <w:rFonts w:asciiTheme="minorHAnsi" w:hAnsiTheme="minorHAnsi" w:cstheme="minorHAnsi"/>
+                <w:b/>
+                <w:bCs/>
+                <w:color w:val="2E74B5" w:themeColor="accent1" w:themeShade="BF"/>
+                <w:sz w:val="22"/>
+                <w:szCs w:val="22"/>
+                <w:lang w:val="en-AU"/>
+              </w:rPr>
+            </w:pPr>
+            <w:r>
+              <w:rPr>
+                <w:rFonts w:asciiTheme="minorHAnsi" w:hAnsiTheme="minorHAnsi" w:cstheme="minorHAnsi"/>
+                <w:b/>
+                <w:bCs/>
+                <w:color w:val="2E74B5" w:themeColor="accent1" w:themeShade="BF"/>
+                <w:sz w:val="22"/>
+                <w:szCs w:val="22"/>
+                <w:lang w:val="en-AU"/>
+              </w:rPr>
+              <w:t>Since NoSQL databases don’t use tables and rows like SQL, you design your model around how your application will access the data, not just how it’s stored.</w:t>
+            </w:r>
+          </w:p>
+          <w:p>
+            <w:pPr>
+              <w:pStyle w:val="paragraph"/>
+              <w:spacing w:after="0"/>
+              <w:textAlignment w:val="baseline"/>
+              <w:rPr>
+                <w:rFonts w:asciiTheme="minorHAnsi" w:hAnsiTheme="minorHAnsi" w:cstheme="minorHAnsi"/>
+                <w:b/>
+                <w:bCs/>
+                <w:color w:val="2E74B5" w:themeColor="accent1" w:themeShade="BF"/>
+                <w:sz w:val="22"/>
+                <w:szCs w:val="22"/>
+                <w:lang w:val="en-AU"/>
+              </w:rPr>
+            </w:pPr>
+            <w:r>
+              <w:rPr>
+                <w:rFonts w:asciiTheme="minorHAnsi" w:hAnsiTheme="minorHAnsi" w:cstheme="minorHAnsi"/>
+                <w:b/>
+                <w:bCs/>
+                <w:color w:val="2E74B5" w:themeColor="accent1" w:themeShade="BF"/>
+                <w:sz w:val="22"/>
+                <w:szCs w:val="22"/>
+                <w:lang w:val="en-AU"/>
+              </w:rPr>
+              <w:t>Key Concepts</w:t>
+            </w:r>
+          </w:p>
+          <w:p>
+            <w:pPr>
+              <w:pStyle w:val="paragraph"/>
+              <w:numPr>
+                <w:ilvl w:val="0"/>
+                <w:numId w:val="30"/>
+              </w:numPr>
+              <w:spacing w:after="0"/>
+              <w:textAlignment w:val="baseline"/>
+              <w:rPr>
+                <w:rFonts w:asciiTheme="minorHAnsi" w:hAnsiTheme="minorHAnsi" w:cstheme="minorHAnsi"/>
+                <w:b/>
+                <w:bCs/>
+                <w:color w:val="2E74B5" w:themeColor="accent1" w:themeShade="BF"/>
+                <w:sz w:val="22"/>
+                <w:szCs w:val="22"/>
+                <w:lang w:val="en-AU"/>
+              </w:rPr>
+            </w:pPr>
+            <w:r>
+              <w:rPr>
+                <w:rFonts w:asciiTheme="minorHAnsi" w:hAnsiTheme="minorHAnsi" w:cstheme="minorHAnsi"/>
+                <w:b/>
+                <w:bCs/>
+                <w:color w:val="2E74B5" w:themeColor="accent1" w:themeShade="BF"/>
+                <w:sz w:val="22"/>
+                <w:szCs w:val="22"/>
+                <w:lang w:val="en-AU"/>
+              </w:rPr>
+              <w:t xml:space="preserve">Primary key: A unique ID for each document (e.g., </w:t>
+            </w:r>
+            <w:proofErr w:type="spellStart"/>
+            <w:r>
+              <w:rPr>
+                <w:rFonts w:asciiTheme="minorHAnsi" w:hAnsiTheme="minorHAnsi" w:cstheme="minorHAnsi"/>
+                <w:b/>
+                <w:bCs/>
+                <w:color w:val="2E74B5" w:themeColor="accent1" w:themeShade="BF"/>
+                <w:sz w:val="22"/>
+                <w:szCs w:val="22"/>
+                <w:lang w:val="en-AU"/>
+              </w:rPr>
+              <w:t>UserID</w:t>
+            </w:r>
+            <w:proofErr w:type="spellEnd"/>
+            <w:r>
+              <w:rPr>
+                <w:rFonts w:asciiTheme="minorHAnsi" w:hAnsiTheme="minorHAnsi" w:cstheme="minorHAnsi"/>
+                <w:b/>
+                <w:bCs/>
+                <w:color w:val="2E74B5" w:themeColor="accent1" w:themeShade="BF"/>
+                <w:sz w:val="22"/>
+                <w:szCs w:val="22"/>
+                <w:lang w:val="en-AU"/>
+              </w:rPr>
+              <w:t xml:space="preserve">, </w:t>
+            </w:r>
+            <w:proofErr w:type="spellStart"/>
+            <w:r>
+              <w:rPr>
+                <w:rFonts w:asciiTheme="minorHAnsi" w:hAnsiTheme="minorHAnsi" w:cstheme="minorHAnsi"/>
+                <w:b/>
+                <w:bCs/>
+                <w:color w:val="2E74B5" w:themeColor="accent1" w:themeShade="BF"/>
+                <w:sz w:val="22"/>
+                <w:szCs w:val="22"/>
+                <w:lang w:val="en-AU"/>
+              </w:rPr>
+              <w:t>OrderID</w:t>
+            </w:r>
+            <w:proofErr w:type="spellEnd"/>
+            <w:r>
+              <w:rPr>
+                <w:rFonts w:asciiTheme="minorHAnsi" w:hAnsiTheme="minorHAnsi" w:cstheme="minorHAnsi"/>
+                <w:b/>
+                <w:bCs/>
+                <w:color w:val="2E74B5" w:themeColor="accent1" w:themeShade="BF"/>
+                <w:sz w:val="22"/>
+                <w:szCs w:val="22"/>
+                <w:lang w:val="en-AU"/>
+              </w:rPr>
+              <w:t>).</w:t>
+            </w:r>
+          </w:p>
+          <w:p>
+            <w:pPr>
+              <w:pStyle w:val="paragraph"/>
+              <w:numPr>
+                <w:ilvl w:val="0"/>
+                <w:numId w:val="30"/>
+              </w:numPr>
+              <w:spacing w:after="0"/>
+              <w:textAlignment w:val="baseline"/>
+              <w:rPr>
+                <w:rFonts w:asciiTheme="minorHAnsi" w:hAnsiTheme="minorHAnsi" w:cstheme="minorHAnsi"/>
+                <w:b/>
+                <w:bCs/>
+                <w:color w:val="2E74B5" w:themeColor="accent1" w:themeShade="BF"/>
+                <w:sz w:val="22"/>
+                <w:szCs w:val="22"/>
+                <w:lang w:val="en-AU"/>
+              </w:rPr>
+            </w:pPr>
+            <w:r>
+              <w:rPr>
+                <w:rFonts w:asciiTheme="minorHAnsi" w:hAnsiTheme="minorHAnsi" w:cstheme="minorHAnsi"/>
+                <w:b/>
+                <w:bCs/>
+                <w:color w:val="2E74B5" w:themeColor="accent1" w:themeShade="BF"/>
+                <w:sz w:val="22"/>
+                <w:szCs w:val="22"/>
+                <w:lang w:val="en-AU"/>
+              </w:rPr>
+              <w:t>Partition key: Used to group related data and distribute it evenly across servers.</w:t>
+            </w:r>
+          </w:p>
+          <w:p>
+            <w:pPr>
+              <w:pStyle w:val="paragraph"/>
+              <w:numPr>
+                <w:ilvl w:val="0"/>
+                <w:numId w:val="30"/>
+              </w:numPr>
+              <w:spacing w:after="0"/>
+              <w:textAlignment w:val="baseline"/>
+              <w:rPr>
+                <w:rFonts w:asciiTheme="minorHAnsi" w:hAnsiTheme="minorHAnsi" w:cstheme="minorHAnsi"/>
+                <w:b/>
+                <w:bCs/>
+                <w:color w:val="2E74B5" w:themeColor="accent1" w:themeShade="BF"/>
+                <w:sz w:val="22"/>
+                <w:szCs w:val="22"/>
+                <w:lang w:val="en-AU"/>
+              </w:rPr>
+            </w:pPr>
+            <w:r>
+              <w:rPr>
+                <w:rFonts w:asciiTheme="minorHAnsi" w:hAnsiTheme="minorHAnsi" w:cstheme="minorHAnsi"/>
+                <w:b/>
+                <w:bCs/>
+                <w:color w:val="2E74B5" w:themeColor="accent1" w:themeShade="BF"/>
+                <w:sz w:val="22"/>
+                <w:szCs w:val="22"/>
+                <w:lang w:val="en-AU"/>
+              </w:rPr>
+              <w:t>Denormalization: Instead of splitting data into multiple tables, NoSQL often stores related data together for faster reads.</w:t>
+            </w:r>
+          </w:p>
+          <w:p>
+            <w:pPr>
+              <w:pStyle w:val="paragraph"/>
+              <w:spacing w:after="0"/>
               <w:textAlignment w:val="baseline"/>
               <w:rPr>
                 <w:rStyle w:val="eop"/>
@@ -10469,6 +12681,7 @@
           <w:sz w:val="22"/>
           <w:szCs w:val="22"/>
         </w:rPr>
+        <w:lastRenderedPageBreak/>
         <w:t>12)</w:t>
       </w:r>
       <w:r>
@@ -10705,7 +12918,293 @@
                 <w:rFonts w:asciiTheme="minorHAnsi" w:hAnsiTheme="minorHAnsi" w:cstheme="minorHAnsi"/>
                 <w:b/>
                 <w:bCs/>
-                <w:color w:val="FF0000"/>
+                <w:color w:val="2E74B5" w:themeColor="accent1" w:themeShade="BF"/>
+                <w:sz w:val="22"/>
+                <w:szCs w:val="22"/>
+                <w:shd w:val="clear" w:color="auto" w:fill="FFFFFF"/>
+              </w:rPr>
+            </w:pPr>
+            <w:r>
+              <w:rPr>
+                <w:rStyle w:val="normaltextrun"/>
+                <w:rFonts w:asciiTheme="minorHAnsi" w:hAnsiTheme="minorHAnsi" w:cstheme="minorHAnsi"/>
+                <w:b/>
+                <w:bCs/>
+                <w:color w:val="2E74B5" w:themeColor="accent1" w:themeShade="BF"/>
+                <w:sz w:val="22"/>
+                <w:szCs w:val="22"/>
+                <w:shd w:val="clear" w:color="auto" w:fill="FFFFFF"/>
+              </w:rPr>
+              <w:t>Data Transport Encryption</w:t>
+            </w:r>
+          </w:p>
+          <w:p>
+            <w:pPr>
+              <w:pStyle w:val="paragraph"/>
+              <w:numPr>
+                <w:ilvl w:val="0"/>
+                <w:numId w:val="30"/>
+              </w:numPr>
+              <w:spacing w:before="0" w:beforeAutospacing="0" w:after="0" w:afterAutospacing="0"/>
+              <w:textAlignment w:val="baseline"/>
+              <w:rPr>
+                <w:rStyle w:val="normaltextrun"/>
+                <w:rFonts w:asciiTheme="minorHAnsi" w:hAnsiTheme="minorHAnsi" w:cstheme="minorHAnsi"/>
+                <w:b/>
+                <w:bCs/>
+                <w:color w:val="2E74B5" w:themeColor="accent1" w:themeShade="BF"/>
+                <w:sz w:val="22"/>
+                <w:szCs w:val="22"/>
+                <w:shd w:val="clear" w:color="auto" w:fill="FFFFFF"/>
+              </w:rPr>
+            </w:pPr>
+            <w:proofErr w:type="gramStart"/>
+            <w:r>
+              <w:rPr>
+                <w:rStyle w:val="normaltextrun"/>
+                <w:rFonts w:asciiTheme="minorHAnsi" w:hAnsiTheme="minorHAnsi" w:cstheme="minorHAnsi"/>
+                <w:b/>
+                <w:bCs/>
+                <w:color w:val="2E74B5" w:themeColor="accent1" w:themeShade="BF"/>
+                <w:sz w:val="22"/>
+                <w:szCs w:val="22"/>
+                <w:shd w:val="clear" w:color="auto" w:fill="FFFFFF"/>
+              </w:rPr>
+              <w:t>Techniques :</w:t>
+            </w:r>
+            <w:proofErr w:type="gramEnd"/>
+            <w:r>
+              <w:rPr>
+                <w:rStyle w:val="normaltextrun"/>
+                <w:rFonts w:asciiTheme="minorHAnsi" w:hAnsiTheme="minorHAnsi" w:cstheme="minorHAnsi"/>
+                <w:b/>
+                <w:bCs/>
+                <w:color w:val="2E74B5" w:themeColor="accent1" w:themeShade="BF"/>
+                <w:sz w:val="22"/>
+                <w:szCs w:val="22"/>
+                <w:shd w:val="clear" w:color="auto" w:fill="FFFFFF"/>
+              </w:rPr>
+              <w:t xml:space="preserve"> TLS Encryption, HTTPS Protocol</w:t>
+            </w:r>
+          </w:p>
+          <w:p>
+            <w:pPr>
+              <w:pStyle w:val="paragraph"/>
+              <w:numPr>
+                <w:ilvl w:val="0"/>
+                <w:numId w:val="30"/>
+              </w:numPr>
+              <w:spacing w:before="0" w:beforeAutospacing="0" w:after="0" w:afterAutospacing="0"/>
+              <w:textAlignment w:val="baseline"/>
+              <w:rPr>
+                <w:rStyle w:val="normaltextrun"/>
+                <w:rFonts w:asciiTheme="minorHAnsi" w:hAnsiTheme="minorHAnsi" w:cstheme="minorHAnsi"/>
+                <w:b/>
+                <w:bCs/>
+                <w:color w:val="2E74B5" w:themeColor="accent1" w:themeShade="BF"/>
+                <w:sz w:val="22"/>
+                <w:szCs w:val="22"/>
+                <w:shd w:val="clear" w:color="auto" w:fill="FFFFFF"/>
+              </w:rPr>
+            </w:pPr>
+            <w:r>
+              <w:rPr>
+                <w:rStyle w:val="normaltextrun"/>
+                <w:rFonts w:asciiTheme="minorHAnsi" w:hAnsiTheme="minorHAnsi" w:cstheme="minorHAnsi"/>
+                <w:b/>
+                <w:bCs/>
+                <w:color w:val="2E74B5" w:themeColor="accent1" w:themeShade="BF"/>
+                <w:sz w:val="22"/>
+                <w:szCs w:val="22"/>
+                <w:shd w:val="clear" w:color="auto" w:fill="FFFFFF"/>
+              </w:rPr>
+              <w:t xml:space="preserve">Tools: </w:t>
+            </w:r>
+            <w:proofErr w:type="spellStart"/>
+            <w:r>
+              <w:rPr>
+                <w:rStyle w:val="normaltextrun"/>
+                <w:rFonts w:asciiTheme="minorHAnsi" w:hAnsiTheme="minorHAnsi" w:cstheme="minorHAnsi"/>
+                <w:b/>
+                <w:bCs/>
+                <w:color w:val="2E74B5" w:themeColor="accent1" w:themeShade="BF"/>
+                <w:sz w:val="22"/>
+                <w:szCs w:val="22"/>
+                <w:shd w:val="clear" w:color="auto" w:fill="FFFFFF"/>
+              </w:rPr>
+              <w:t>Tls</w:t>
+            </w:r>
+            <w:proofErr w:type="spellEnd"/>
+            <w:r>
+              <w:rPr>
+                <w:rStyle w:val="normaltextrun"/>
+                <w:rFonts w:asciiTheme="minorHAnsi" w:hAnsiTheme="minorHAnsi" w:cstheme="minorHAnsi"/>
+                <w:b/>
+                <w:bCs/>
+                <w:color w:val="2E74B5" w:themeColor="accent1" w:themeShade="BF"/>
+                <w:sz w:val="22"/>
+                <w:szCs w:val="22"/>
+                <w:shd w:val="clear" w:color="auto" w:fill="FFFFFF"/>
+              </w:rPr>
+              <w:t xml:space="preserve"> Certificates</w:t>
+            </w:r>
+          </w:p>
+          <w:p>
+            <w:pPr>
+              <w:pStyle w:val="paragraph"/>
+              <w:spacing w:before="0" w:beforeAutospacing="0" w:after="0" w:afterAutospacing="0"/>
+              <w:textAlignment w:val="baseline"/>
+              <w:rPr>
+                <w:rStyle w:val="normaltextrun"/>
+                <w:rFonts w:asciiTheme="minorHAnsi" w:hAnsiTheme="minorHAnsi" w:cstheme="minorHAnsi"/>
+                <w:b/>
+                <w:bCs/>
+                <w:color w:val="2E74B5" w:themeColor="accent1" w:themeShade="BF"/>
+                <w:sz w:val="22"/>
+                <w:szCs w:val="22"/>
+                <w:shd w:val="clear" w:color="auto" w:fill="FFFFFF"/>
+              </w:rPr>
+            </w:pPr>
+            <w:r>
+              <w:rPr>
+                <w:rStyle w:val="normaltextrun"/>
+                <w:rFonts w:asciiTheme="minorHAnsi" w:hAnsiTheme="minorHAnsi" w:cstheme="minorHAnsi"/>
+                <w:b/>
+                <w:bCs/>
+                <w:color w:val="2E74B5" w:themeColor="accent1" w:themeShade="BF"/>
+                <w:sz w:val="22"/>
+                <w:szCs w:val="22"/>
+                <w:shd w:val="clear" w:color="auto" w:fill="FFFFFF"/>
+              </w:rPr>
+              <w:t>Authentication</w:t>
+            </w:r>
+          </w:p>
+          <w:p>
+            <w:pPr>
+              <w:pStyle w:val="paragraph"/>
+              <w:numPr>
+                <w:ilvl w:val="0"/>
+                <w:numId w:val="30"/>
+              </w:numPr>
+              <w:spacing w:before="0" w:beforeAutospacing="0" w:after="0" w:afterAutospacing="0"/>
+              <w:textAlignment w:val="baseline"/>
+              <w:rPr>
+                <w:rStyle w:val="normaltextrun"/>
+                <w:rFonts w:asciiTheme="minorHAnsi" w:hAnsiTheme="minorHAnsi" w:cstheme="minorHAnsi"/>
+                <w:b/>
+                <w:bCs/>
+                <w:color w:val="2E74B5" w:themeColor="accent1" w:themeShade="BF"/>
+                <w:sz w:val="22"/>
+                <w:szCs w:val="22"/>
+                <w:shd w:val="clear" w:color="auto" w:fill="FFFFFF"/>
+              </w:rPr>
+            </w:pPr>
+            <w:r>
+              <w:rPr>
+                <w:rStyle w:val="normaltextrun"/>
+                <w:rFonts w:asciiTheme="minorHAnsi" w:hAnsiTheme="minorHAnsi" w:cstheme="minorHAnsi"/>
+                <w:b/>
+                <w:bCs/>
+                <w:color w:val="2E74B5" w:themeColor="accent1" w:themeShade="BF"/>
+                <w:sz w:val="22"/>
+                <w:szCs w:val="22"/>
+                <w:shd w:val="clear" w:color="auto" w:fill="FFFFFF"/>
+              </w:rPr>
+              <w:t xml:space="preserve">Techniques: Username and Password, </w:t>
+            </w:r>
+            <w:r>
+              <w:rPr>
+                <w:rStyle w:val="normaltextrun"/>
+                <w:rFonts w:asciiTheme="minorHAnsi" w:hAnsiTheme="minorHAnsi" w:cstheme="minorHAnsi"/>
+                <w:b/>
+                <w:bCs/>
+                <w:color w:val="2E74B5" w:themeColor="accent1" w:themeShade="BF"/>
+                <w:sz w:val="22"/>
+                <w:szCs w:val="22"/>
+                <w:shd w:val="clear" w:color="auto" w:fill="FFFFFF"/>
+              </w:rPr>
+              <w:t>OAuth 2.0</w:t>
+            </w:r>
+          </w:p>
+          <w:p>
+            <w:pPr>
+              <w:pStyle w:val="paragraph"/>
+              <w:numPr>
+                <w:ilvl w:val="0"/>
+                <w:numId w:val="30"/>
+              </w:numPr>
+              <w:spacing w:before="0" w:beforeAutospacing="0" w:after="0" w:afterAutospacing="0"/>
+              <w:textAlignment w:val="baseline"/>
+              <w:rPr>
+                <w:rStyle w:val="normaltextrun"/>
+                <w:rFonts w:asciiTheme="minorHAnsi" w:hAnsiTheme="minorHAnsi" w:cstheme="minorHAnsi"/>
+                <w:b/>
+                <w:bCs/>
+                <w:color w:val="2E74B5" w:themeColor="accent1" w:themeShade="BF"/>
+                <w:sz w:val="22"/>
+                <w:szCs w:val="22"/>
+                <w:shd w:val="clear" w:color="auto" w:fill="FFFFFF"/>
+              </w:rPr>
+            </w:pPr>
+            <w:r>
+              <w:rPr>
+                <w:rStyle w:val="normaltextrun"/>
+                <w:rFonts w:asciiTheme="minorHAnsi" w:hAnsiTheme="minorHAnsi" w:cstheme="minorHAnsi"/>
+                <w:b/>
+                <w:bCs/>
+                <w:color w:val="2E74B5" w:themeColor="accent1" w:themeShade="BF"/>
+                <w:sz w:val="22"/>
+                <w:szCs w:val="22"/>
+                <w:shd w:val="clear" w:color="auto" w:fill="FFFFFF"/>
+              </w:rPr>
+              <w:t>Tools: ASP.NET Identity</w:t>
+            </w:r>
+          </w:p>
+          <w:p>
+            <w:pPr>
+              <w:pStyle w:val="paragraph"/>
+              <w:spacing w:before="0" w:beforeAutospacing="0" w:after="0" w:afterAutospacing="0"/>
+              <w:textAlignment w:val="baseline"/>
+              <w:rPr>
+                <w:rStyle w:val="normaltextrun"/>
+                <w:rFonts w:asciiTheme="minorHAnsi" w:hAnsiTheme="minorHAnsi" w:cstheme="minorHAnsi"/>
+                <w:b/>
+                <w:bCs/>
+                <w:color w:val="2E74B5" w:themeColor="accent1" w:themeShade="BF"/>
+                <w:sz w:val="22"/>
+                <w:szCs w:val="22"/>
+                <w:shd w:val="clear" w:color="auto" w:fill="FFFFFF"/>
+              </w:rPr>
+            </w:pPr>
+            <w:r>
+              <w:rPr>
+                <w:rStyle w:val="normaltextrun"/>
+                <w:rFonts w:asciiTheme="minorHAnsi" w:hAnsiTheme="minorHAnsi" w:cstheme="minorHAnsi"/>
+                <w:b/>
+                <w:bCs/>
+                <w:color w:val="2E74B5" w:themeColor="accent1" w:themeShade="BF"/>
+                <w:sz w:val="22"/>
+                <w:szCs w:val="22"/>
+                <w:shd w:val="clear" w:color="auto" w:fill="FFFFFF"/>
+              </w:rPr>
+              <w:t>Authorization</w:t>
+            </w:r>
+          </w:p>
+          <w:p>
+            <w:pPr>
+              <w:pStyle w:val="paragraph"/>
+              <w:numPr>
+                <w:ilvl w:val="0"/>
+                <w:numId w:val="30"/>
+              </w:numPr>
+              <w:spacing w:before="0" w:beforeAutospacing="0" w:after="0" w:afterAutospacing="0"/>
+              <w:textAlignment w:val="baseline"/>
+              <w:rPr>
+                <w:rStyle w:val="normaltextrun"/>
+                <w:rFonts w:asciiTheme="minorHAnsi" w:hAnsiTheme="minorHAnsi" w:cstheme="minorHAnsi"/>
+                <w:b/>
+                <w:bCs/>
+                <w:color w:val="2E74B5" w:themeColor="accent1" w:themeShade="BF"/>
                 <w:sz w:val="22"/>
                 <w:szCs w:val="22"/>
                 <w:shd w:val="clear" w:color="auto" w:fill="FFFFFF"/>
@@ -10736,7 +13235,6 @@
           <w:szCs w:val="22"/>
           <w:lang w:val="en-AU"/>
         </w:rPr>
-        <w:lastRenderedPageBreak/>
         <w:t>13)</w:t>
       </w:r>
       <w:r>
@@ -12901,6 +15399,7 @@
                 <w:sz w:val="22"/>
                 <w:szCs w:val="22"/>
               </w:rPr>
+              <w:lastRenderedPageBreak/>
               <w:t>HTTP Request/Response and redirects</w:t>
             </w:r>
           </w:p>
@@ -15640,6 +18139,155 @@
     </w:lvl>
   </w:abstractNum>
   <w:abstractNum w:abstractNumId="9" w15:restartNumberingAfterBreak="0">
+    <w:nsid w:val="33F60FEA"/>
+    <w:multiLevelType w:val="multilevel"/>
+    <w:tmpl w:val="933003EE"/>
+    <w:lvl w:ilvl="0">
+      <w:start w:val="1"/>
+      <w:numFmt w:val="bullet"/>
+      <w:lvlText w:val=""/>
+      <w:lvlJc w:val="left"/>
+      <w:pPr>
+        <w:tabs>
+          <w:tab w:val="num" w:pos="720"/>
+        </w:tabs>
+        <w:ind w:left="720" w:hanging="360"/>
+      </w:pPr>
+      <w:rPr>
+        <w:rFonts w:ascii="Symbol" w:hAnsi="Symbol" w:hint="default"/>
+        <w:sz w:val="20"/>
+      </w:rPr>
+    </w:lvl>
+    <w:lvl w:ilvl="1" w:tentative="1">
+      <w:start w:val="1"/>
+      <w:numFmt w:val="bullet"/>
+      <w:lvlText w:val="o"/>
+      <w:lvlJc w:val="left"/>
+      <w:pPr>
+        <w:tabs>
+          <w:tab w:val="num" w:pos="1440"/>
+        </w:tabs>
+        <w:ind w:left="1440" w:hanging="360"/>
+      </w:pPr>
+      <w:rPr>
+        <w:rFonts w:ascii="Courier New" w:hAnsi="Courier New" w:hint="default"/>
+        <w:sz w:val="20"/>
+      </w:rPr>
+    </w:lvl>
+    <w:lvl w:ilvl="2" w:tentative="1">
+      <w:start w:val="1"/>
+      <w:numFmt w:val="bullet"/>
+      <w:lvlText w:val=""/>
+      <w:lvlJc w:val="left"/>
+      <w:pPr>
+        <w:tabs>
+          <w:tab w:val="num" w:pos="2160"/>
+        </w:tabs>
+        <w:ind w:left="2160" w:hanging="360"/>
+      </w:pPr>
+      <w:rPr>
+        <w:rFonts w:ascii="Wingdings" w:hAnsi="Wingdings" w:hint="default"/>
+        <w:sz w:val="20"/>
+      </w:rPr>
+    </w:lvl>
+    <w:lvl w:ilvl="3" w:tentative="1">
+      <w:start w:val="1"/>
+      <w:numFmt w:val="bullet"/>
+      <w:lvlText w:val=""/>
+      <w:lvlJc w:val="left"/>
+      <w:pPr>
+        <w:tabs>
+          <w:tab w:val="num" w:pos="2880"/>
+        </w:tabs>
+        <w:ind w:left="2880" w:hanging="360"/>
+      </w:pPr>
+      <w:rPr>
+        <w:rFonts w:ascii="Wingdings" w:hAnsi="Wingdings" w:hint="default"/>
+        <w:sz w:val="20"/>
+      </w:rPr>
+    </w:lvl>
+    <w:lvl w:ilvl="4" w:tentative="1">
+      <w:start w:val="1"/>
+      <w:numFmt w:val="bullet"/>
+      <w:lvlText w:val=""/>
+      <w:lvlJc w:val="left"/>
+      <w:pPr>
+        <w:tabs>
+          <w:tab w:val="num" w:pos="3600"/>
+        </w:tabs>
+        <w:ind w:left="3600" w:hanging="360"/>
+      </w:pPr>
+      <w:rPr>
+        <w:rFonts w:ascii="Wingdings" w:hAnsi="Wingdings" w:hint="default"/>
+        <w:sz w:val="20"/>
+      </w:rPr>
+    </w:lvl>
+    <w:lvl w:ilvl="5" w:tentative="1">
+      <w:start w:val="1"/>
+      <w:numFmt w:val="bullet"/>
+      <w:lvlText w:val=""/>
+      <w:lvlJc w:val="left"/>
+      <w:pPr>
+        <w:tabs>
+          <w:tab w:val="num" w:pos="4320"/>
+        </w:tabs>
+        <w:ind w:left="4320" w:hanging="360"/>
+      </w:pPr>
+      <w:rPr>
+        <w:rFonts w:ascii="Wingdings" w:hAnsi="Wingdings" w:hint="default"/>
+        <w:sz w:val="20"/>
+      </w:rPr>
+    </w:lvl>
+    <w:lvl w:ilvl="6" w:tentative="1">
+      <w:start w:val="1"/>
+      <w:numFmt w:val="bullet"/>
+      <w:lvlText w:val=""/>
+      <w:lvlJc w:val="left"/>
+      <w:pPr>
+        <w:tabs>
+          <w:tab w:val="num" w:pos="5040"/>
+        </w:tabs>
+        <w:ind w:left="5040" w:hanging="360"/>
+      </w:pPr>
+      <w:rPr>
+        <w:rFonts w:ascii="Wingdings" w:hAnsi="Wingdings" w:hint="default"/>
+        <w:sz w:val="20"/>
+      </w:rPr>
+    </w:lvl>
+    <w:lvl w:ilvl="7" w:tentative="1">
+      <w:start w:val="1"/>
+      <w:numFmt w:val="bullet"/>
+      <w:lvlText w:val=""/>
+      <w:lvlJc w:val="left"/>
+      <w:pPr>
+        <w:tabs>
+          <w:tab w:val="num" w:pos="5760"/>
+        </w:tabs>
+        <w:ind w:left="5760" w:hanging="360"/>
+      </w:pPr>
+      <w:rPr>
+        <w:rFonts w:ascii="Wingdings" w:hAnsi="Wingdings" w:hint="default"/>
+        <w:sz w:val="20"/>
+      </w:rPr>
+    </w:lvl>
+    <w:lvl w:ilvl="8" w:tentative="1">
+      <w:start w:val="1"/>
+      <w:numFmt w:val="bullet"/>
+      <w:lvlText w:val=""/>
+      <w:lvlJc w:val="left"/>
+      <w:pPr>
+        <w:tabs>
+          <w:tab w:val="num" w:pos="6480"/>
+        </w:tabs>
+        <w:ind w:left="6480" w:hanging="360"/>
+      </w:pPr>
+      <w:rPr>
+        <w:rFonts w:ascii="Wingdings" w:hAnsi="Wingdings" w:hint="default"/>
+        <w:sz w:val="20"/>
+      </w:rPr>
+    </w:lvl>
+  </w:abstractNum>
+  <w:abstractNum w:abstractNumId="10" w15:restartNumberingAfterBreak="0">
     <w:nsid w:val="38AF4D71"/>
     <w:multiLevelType w:val="hybridMultilevel"/>
     <w:tmpl w:val="EE2A68FE"/>
@@ -15728,7 +18376,7 @@
       </w:pPr>
     </w:lvl>
   </w:abstractNum>
-  <w:abstractNum w:abstractNumId="10" w15:restartNumberingAfterBreak="0">
+  <w:abstractNum w:abstractNumId="11" w15:restartNumberingAfterBreak="0">
     <w:nsid w:val="39C31B5E"/>
     <w:multiLevelType w:val="multilevel"/>
     <w:tmpl w:val="1B806454"/>
@@ -15877,7 +18525,7 @@
       </w:rPr>
     </w:lvl>
   </w:abstractNum>
-  <w:abstractNum w:abstractNumId="11" w15:restartNumberingAfterBreak="0">
+  <w:abstractNum w:abstractNumId="12" w15:restartNumberingAfterBreak="0">
     <w:nsid w:val="42491DCF"/>
     <w:multiLevelType w:val="hybridMultilevel"/>
     <w:tmpl w:val="79B6D550"/>
@@ -15966,7 +18614,7 @@
       </w:pPr>
     </w:lvl>
   </w:abstractNum>
-  <w:abstractNum w:abstractNumId="12" w15:restartNumberingAfterBreak="0">
+  <w:abstractNum w:abstractNumId="13" w15:restartNumberingAfterBreak="0">
     <w:nsid w:val="46322C2E"/>
     <w:multiLevelType w:val="hybridMultilevel"/>
     <w:tmpl w:val="46E423FC"/>
@@ -16079,7 +18727,7 @@
       </w:rPr>
     </w:lvl>
   </w:abstractNum>
-  <w:abstractNum w:abstractNumId="13" w15:restartNumberingAfterBreak="0">
+  <w:abstractNum w:abstractNumId="14" w15:restartNumberingAfterBreak="0">
     <w:nsid w:val="476547A5"/>
     <w:multiLevelType w:val="hybridMultilevel"/>
     <w:tmpl w:val="A3743F10"/>
@@ -16165,7 +18813,7 @@
       </w:pPr>
     </w:lvl>
   </w:abstractNum>
-  <w:abstractNum w:abstractNumId="14" w15:restartNumberingAfterBreak="0">
+  <w:abstractNum w:abstractNumId="15" w15:restartNumberingAfterBreak="0">
     <w:nsid w:val="47D3B830"/>
     <w:multiLevelType w:val="hybridMultilevel"/>
     <w:tmpl w:val="4C7A5BDE"/>
@@ -16251,7 +18899,120 @@
       </w:pPr>
     </w:lvl>
   </w:abstractNum>
-  <w:abstractNum w:abstractNumId="15" w15:restartNumberingAfterBreak="0">
+  <w:abstractNum w:abstractNumId="16" w15:restartNumberingAfterBreak="0">
+    <w:nsid w:val="4810591C"/>
+    <w:multiLevelType w:val="multilevel"/>
+    <w:tmpl w:val="B8F06332"/>
+    <w:lvl w:ilvl="0">
+      <w:start w:val="1"/>
+      <w:numFmt w:val="decimal"/>
+      <w:lvlText w:val="%1."/>
+      <w:lvlJc w:val="left"/>
+      <w:pPr>
+        <w:tabs>
+          <w:tab w:val="num" w:pos="720"/>
+        </w:tabs>
+        <w:ind w:left="720" w:hanging="360"/>
+      </w:pPr>
+    </w:lvl>
+    <w:lvl w:ilvl="1" w:tentative="1">
+      <w:start w:val="1"/>
+      <w:numFmt w:val="decimal"/>
+      <w:lvlText w:val="%2."/>
+      <w:lvlJc w:val="left"/>
+      <w:pPr>
+        <w:tabs>
+          <w:tab w:val="num" w:pos="1440"/>
+        </w:tabs>
+        <w:ind w:left="1440" w:hanging="360"/>
+      </w:pPr>
+    </w:lvl>
+    <w:lvl w:ilvl="2" w:tentative="1">
+      <w:start w:val="1"/>
+      <w:numFmt w:val="decimal"/>
+      <w:lvlText w:val="%3."/>
+      <w:lvlJc w:val="left"/>
+      <w:pPr>
+        <w:tabs>
+          <w:tab w:val="num" w:pos="2160"/>
+        </w:tabs>
+        <w:ind w:left="2160" w:hanging="360"/>
+      </w:pPr>
+    </w:lvl>
+    <w:lvl w:ilvl="3" w:tentative="1">
+      <w:start w:val="1"/>
+      <w:numFmt w:val="decimal"/>
+      <w:lvlText w:val="%4."/>
+      <w:lvlJc w:val="left"/>
+      <w:pPr>
+        <w:tabs>
+          <w:tab w:val="num" w:pos="2880"/>
+        </w:tabs>
+        <w:ind w:left="2880" w:hanging="360"/>
+      </w:pPr>
+    </w:lvl>
+    <w:lvl w:ilvl="4" w:tentative="1">
+      <w:start w:val="1"/>
+      <w:numFmt w:val="decimal"/>
+      <w:lvlText w:val="%5."/>
+      <w:lvlJc w:val="left"/>
+      <w:pPr>
+        <w:tabs>
+          <w:tab w:val="num" w:pos="3600"/>
+        </w:tabs>
+        <w:ind w:left="3600" w:hanging="360"/>
+      </w:pPr>
+    </w:lvl>
+    <w:lvl w:ilvl="5" w:tentative="1">
+      <w:start w:val="1"/>
+      <w:numFmt w:val="decimal"/>
+      <w:lvlText w:val="%6."/>
+      <w:lvlJc w:val="left"/>
+      <w:pPr>
+        <w:tabs>
+          <w:tab w:val="num" w:pos="4320"/>
+        </w:tabs>
+        <w:ind w:left="4320" w:hanging="360"/>
+      </w:pPr>
+    </w:lvl>
+    <w:lvl w:ilvl="6" w:tentative="1">
+      <w:start w:val="1"/>
+      <w:numFmt w:val="decimal"/>
+      <w:lvlText w:val="%7."/>
+      <w:lvlJc w:val="left"/>
+      <w:pPr>
+        <w:tabs>
+          <w:tab w:val="num" w:pos="5040"/>
+        </w:tabs>
+        <w:ind w:left="5040" w:hanging="360"/>
+      </w:pPr>
+    </w:lvl>
+    <w:lvl w:ilvl="7" w:tentative="1">
+      <w:start w:val="1"/>
+      <w:numFmt w:val="decimal"/>
+      <w:lvlText w:val="%8."/>
+      <w:lvlJc w:val="left"/>
+      <w:pPr>
+        <w:tabs>
+          <w:tab w:val="num" w:pos="5760"/>
+        </w:tabs>
+        <w:ind w:left="5760" w:hanging="360"/>
+      </w:pPr>
+    </w:lvl>
+    <w:lvl w:ilvl="8" w:tentative="1">
+      <w:start w:val="1"/>
+      <w:numFmt w:val="decimal"/>
+      <w:lvlText w:val="%9."/>
+      <w:lvlJc w:val="left"/>
+      <w:pPr>
+        <w:tabs>
+          <w:tab w:val="num" w:pos="6480"/>
+        </w:tabs>
+        <w:ind w:left="6480" w:hanging="360"/>
+      </w:pPr>
+    </w:lvl>
+  </w:abstractNum>
+  <w:abstractNum w:abstractNumId="17" w15:restartNumberingAfterBreak="0">
     <w:nsid w:val="487E5FA5"/>
     <w:multiLevelType w:val="hybridMultilevel"/>
     <w:tmpl w:val="9A4CFC5A"/>
@@ -16364,7 +19125,7 @@
       </w:rPr>
     </w:lvl>
   </w:abstractNum>
-  <w:abstractNum w:abstractNumId="16" w15:restartNumberingAfterBreak="0">
+  <w:abstractNum w:abstractNumId="18" w15:restartNumberingAfterBreak="0">
     <w:nsid w:val="48E53F2C"/>
     <w:multiLevelType w:val="hybridMultilevel"/>
     <w:tmpl w:val="3D44ADA2"/>
@@ -16476,7 +19237,7 @@
       </w:rPr>
     </w:lvl>
   </w:abstractNum>
-  <w:abstractNum w:abstractNumId="17" w15:restartNumberingAfterBreak="0">
+  <w:abstractNum w:abstractNumId="19" w15:restartNumberingAfterBreak="0">
     <w:nsid w:val="4E3755AB"/>
     <w:multiLevelType w:val="singleLevel"/>
     <w:tmpl w:val="40964F6C"/>
@@ -16496,7 +19257,156 @@
       </w:rPr>
     </w:lvl>
   </w:abstractNum>
-  <w:abstractNum w:abstractNumId="18" w15:restartNumberingAfterBreak="0">
+  <w:abstractNum w:abstractNumId="20" w15:restartNumberingAfterBreak="0">
+    <w:nsid w:val="50406598"/>
+    <w:multiLevelType w:val="multilevel"/>
+    <w:tmpl w:val="82EE7412"/>
+    <w:lvl w:ilvl="0">
+      <w:start w:val="1"/>
+      <w:numFmt w:val="bullet"/>
+      <w:lvlText w:val=""/>
+      <w:lvlJc w:val="left"/>
+      <w:pPr>
+        <w:tabs>
+          <w:tab w:val="num" w:pos="720"/>
+        </w:tabs>
+        <w:ind w:left="720" w:hanging="360"/>
+      </w:pPr>
+      <w:rPr>
+        <w:rFonts w:ascii="Symbol" w:hAnsi="Symbol" w:hint="default"/>
+        <w:sz w:val="20"/>
+      </w:rPr>
+    </w:lvl>
+    <w:lvl w:ilvl="1" w:tentative="1">
+      <w:start w:val="1"/>
+      <w:numFmt w:val="bullet"/>
+      <w:lvlText w:val="o"/>
+      <w:lvlJc w:val="left"/>
+      <w:pPr>
+        <w:tabs>
+          <w:tab w:val="num" w:pos="1440"/>
+        </w:tabs>
+        <w:ind w:left="1440" w:hanging="360"/>
+      </w:pPr>
+      <w:rPr>
+        <w:rFonts w:ascii="Courier New" w:hAnsi="Courier New" w:hint="default"/>
+        <w:sz w:val="20"/>
+      </w:rPr>
+    </w:lvl>
+    <w:lvl w:ilvl="2" w:tentative="1">
+      <w:start w:val="1"/>
+      <w:numFmt w:val="bullet"/>
+      <w:lvlText w:val=""/>
+      <w:lvlJc w:val="left"/>
+      <w:pPr>
+        <w:tabs>
+          <w:tab w:val="num" w:pos="2160"/>
+        </w:tabs>
+        <w:ind w:left="2160" w:hanging="360"/>
+      </w:pPr>
+      <w:rPr>
+        <w:rFonts w:ascii="Wingdings" w:hAnsi="Wingdings" w:hint="default"/>
+        <w:sz w:val="20"/>
+      </w:rPr>
+    </w:lvl>
+    <w:lvl w:ilvl="3" w:tentative="1">
+      <w:start w:val="1"/>
+      <w:numFmt w:val="bullet"/>
+      <w:lvlText w:val=""/>
+      <w:lvlJc w:val="left"/>
+      <w:pPr>
+        <w:tabs>
+          <w:tab w:val="num" w:pos="2880"/>
+        </w:tabs>
+        <w:ind w:left="2880" w:hanging="360"/>
+      </w:pPr>
+      <w:rPr>
+        <w:rFonts w:ascii="Wingdings" w:hAnsi="Wingdings" w:hint="default"/>
+        <w:sz w:val="20"/>
+      </w:rPr>
+    </w:lvl>
+    <w:lvl w:ilvl="4" w:tentative="1">
+      <w:start w:val="1"/>
+      <w:numFmt w:val="bullet"/>
+      <w:lvlText w:val=""/>
+      <w:lvlJc w:val="left"/>
+      <w:pPr>
+        <w:tabs>
+          <w:tab w:val="num" w:pos="3600"/>
+        </w:tabs>
+        <w:ind w:left="3600" w:hanging="360"/>
+      </w:pPr>
+      <w:rPr>
+        <w:rFonts w:ascii="Wingdings" w:hAnsi="Wingdings" w:hint="default"/>
+        <w:sz w:val="20"/>
+      </w:rPr>
+    </w:lvl>
+    <w:lvl w:ilvl="5" w:tentative="1">
+      <w:start w:val="1"/>
+      <w:numFmt w:val="bullet"/>
+      <w:lvlText w:val=""/>
+      <w:lvlJc w:val="left"/>
+      <w:pPr>
+        <w:tabs>
+          <w:tab w:val="num" w:pos="4320"/>
+        </w:tabs>
+        <w:ind w:left="4320" w:hanging="360"/>
+      </w:pPr>
+      <w:rPr>
+        <w:rFonts w:ascii="Wingdings" w:hAnsi="Wingdings" w:hint="default"/>
+        <w:sz w:val="20"/>
+      </w:rPr>
+    </w:lvl>
+    <w:lvl w:ilvl="6" w:tentative="1">
+      <w:start w:val="1"/>
+      <w:numFmt w:val="bullet"/>
+      <w:lvlText w:val=""/>
+      <w:lvlJc w:val="left"/>
+      <w:pPr>
+        <w:tabs>
+          <w:tab w:val="num" w:pos="5040"/>
+        </w:tabs>
+        <w:ind w:left="5040" w:hanging="360"/>
+      </w:pPr>
+      <w:rPr>
+        <w:rFonts w:ascii="Wingdings" w:hAnsi="Wingdings" w:hint="default"/>
+        <w:sz w:val="20"/>
+      </w:rPr>
+    </w:lvl>
+    <w:lvl w:ilvl="7" w:tentative="1">
+      <w:start w:val="1"/>
+      <w:numFmt w:val="bullet"/>
+      <w:lvlText w:val=""/>
+      <w:lvlJc w:val="left"/>
+      <w:pPr>
+        <w:tabs>
+          <w:tab w:val="num" w:pos="5760"/>
+        </w:tabs>
+        <w:ind w:left="5760" w:hanging="360"/>
+      </w:pPr>
+      <w:rPr>
+        <w:rFonts w:ascii="Wingdings" w:hAnsi="Wingdings" w:hint="default"/>
+        <w:sz w:val="20"/>
+      </w:rPr>
+    </w:lvl>
+    <w:lvl w:ilvl="8" w:tentative="1">
+      <w:start w:val="1"/>
+      <w:numFmt w:val="bullet"/>
+      <w:lvlText w:val=""/>
+      <w:lvlJc w:val="left"/>
+      <w:pPr>
+        <w:tabs>
+          <w:tab w:val="num" w:pos="6480"/>
+        </w:tabs>
+        <w:ind w:left="6480" w:hanging="360"/>
+      </w:pPr>
+      <w:rPr>
+        <w:rFonts w:ascii="Wingdings" w:hAnsi="Wingdings" w:hint="default"/>
+        <w:sz w:val="20"/>
+      </w:rPr>
+    </w:lvl>
+  </w:abstractNum>
+  <w:abstractNum w:abstractNumId="21" w15:restartNumberingAfterBreak="0">
     <w:nsid w:val="50481358"/>
     <w:multiLevelType w:val="hybridMultilevel"/>
     <w:tmpl w:val="22DCB23A"/>
@@ -16585,7 +19495,7 @@
       </w:pPr>
     </w:lvl>
   </w:abstractNum>
-  <w:abstractNum w:abstractNumId="19" w15:restartNumberingAfterBreak="0">
+  <w:abstractNum w:abstractNumId="22" w15:restartNumberingAfterBreak="0">
     <w:nsid w:val="50E94AFB"/>
     <w:multiLevelType w:val="multilevel"/>
     <w:tmpl w:val="89B6B5AE"/>
@@ -16734,7 +19644,7 @@
       </w:rPr>
     </w:lvl>
   </w:abstractNum>
-  <w:abstractNum w:abstractNumId="20" w15:restartNumberingAfterBreak="0">
+  <w:abstractNum w:abstractNumId="23" w15:restartNumberingAfterBreak="0">
     <w:nsid w:val="527D5111"/>
     <w:multiLevelType w:val="multilevel"/>
     <w:tmpl w:val="87E61156"/>
@@ -16883,7 +19793,7 @@
       </w:rPr>
     </w:lvl>
   </w:abstractNum>
-  <w:abstractNum w:abstractNumId="21" w15:restartNumberingAfterBreak="0">
+  <w:abstractNum w:abstractNumId="24" w15:restartNumberingAfterBreak="0">
     <w:nsid w:val="548653E7"/>
     <w:multiLevelType w:val="hybridMultilevel"/>
     <w:tmpl w:val="D62E5872"/>
@@ -16995,7 +19905,7 @@
       </w:rPr>
     </w:lvl>
   </w:abstractNum>
-  <w:abstractNum w:abstractNumId="22" w15:restartNumberingAfterBreak="0">
+  <w:abstractNum w:abstractNumId="25" w15:restartNumberingAfterBreak="0">
     <w:nsid w:val="590A2B77"/>
     <w:multiLevelType w:val="hybridMultilevel"/>
     <w:tmpl w:val="482C0CAE"/>
@@ -17108,7 +20018,7 @@
       </w:rPr>
     </w:lvl>
   </w:abstractNum>
-  <w:abstractNum w:abstractNumId="23" w15:restartNumberingAfterBreak="0">
+  <w:abstractNum w:abstractNumId="26" w15:restartNumberingAfterBreak="0">
     <w:nsid w:val="594A2882"/>
     <w:multiLevelType w:val="multilevel"/>
     <w:tmpl w:val="B1FCAD7C"/>
@@ -17215,7 +20125,7 @@
       </w:rPr>
     </w:lvl>
   </w:abstractNum>
-  <w:abstractNum w:abstractNumId="24" w15:restartNumberingAfterBreak="0">
+  <w:abstractNum w:abstractNumId="27" w15:restartNumberingAfterBreak="0">
     <w:nsid w:val="5EF077EA"/>
     <w:multiLevelType w:val="multilevel"/>
     <w:tmpl w:val="82C6702A"/>
@@ -17360,7 +20270,156 @@
       </w:rPr>
     </w:lvl>
   </w:abstractNum>
-  <w:abstractNum w:abstractNumId="25" w15:restartNumberingAfterBreak="0">
+  <w:abstractNum w:abstractNumId="28" w15:restartNumberingAfterBreak="0">
+    <w:nsid w:val="60E04DBA"/>
+    <w:multiLevelType w:val="multilevel"/>
+    <w:tmpl w:val="29E2217A"/>
+    <w:lvl w:ilvl="0">
+      <w:start w:val="1"/>
+      <w:numFmt w:val="bullet"/>
+      <w:lvlText w:val=""/>
+      <w:lvlJc w:val="left"/>
+      <w:pPr>
+        <w:tabs>
+          <w:tab w:val="num" w:pos="720"/>
+        </w:tabs>
+        <w:ind w:left="720" w:hanging="360"/>
+      </w:pPr>
+      <w:rPr>
+        <w:rFonts w:ascii="Symbol" w:hAnsi="Symbol" w:hint="default"/>
+        <w:sz w:val="20"/>
+      </w:rPr>
+    </w:lvl>
+    <w:lvl w:ilvl="1" w:tentative="1">
+      <w:start w:val="1"/>
+      <w:numFmt w:val="bullet"/>
+      <w:lvlText w:val="o"/>
+      <w:lvlJc w:val="left"/>
+      <w:pPr>
+        <w:tabs>
+          <w:tab w:val="num" w:pos="1440"/>
+        </w:tabs>
+        <w:ind w:left="1440" w:hanging="360"/>
+      </w:pPr>
+      <w:rPr>
+        <w:rFonts w:ascii="Courier New" w:hAnsi="Courier New" w:hint="default"/>
+        <w:sz w:val="20"/>
+      </w:rPr>
+    </w:lvl>
+    <w:lvl w:ilvl="2" w:tentative="1">
+      <w:start w:val="1"/>
+      <w:numFmt w:val="bullet"/>
+      <w:lvlText w:val=""/>
+      <w:lvlJc w:val="left"/>
+      <w:pPr>
+        <w:tabs>
+          <w:tab w:val="num" w:pos="2160"/>
+        </w:tabs>
+        <w:ind w:left="2160" w:hanging="360"/>
+      </w:pPr>
+      <w:rPr>
+        <w:rFonts w:ascii="Wingdings" w:hAnsi="Wingdings" w:hint="default"/>
+        <w:sz w:val="20"/>
+      </w:rPr>
+    </w:lvl>
+    <w:lvl w:ilvl="3" w:tentative="1">
+      <w:start w:val="1"/>
+      <w:numFmt w:val="bullet"/>
+      <w:lvlText w:val=""/>
+      <w:lvlJc w:val="left"/>
+      <w:pPr>
+        <w:tabs>
+          <w:tab w:val="num" w:pos="2880"/>
+        </w:tabs>
+        <w:ind w:left="2880" w:hanging="360"/>
+      </w:pPr>
+      <w:rPr>
+        <w:rFonts w:ascii="Wingdings" w:hAnsi="Wingdings" w:hint="default"/>
+        <w:sz w:val="20"/>
+      </w:rPr>
+    </w:lvl>
+    <w:lvl w:ilvl="4" w:tentative="1">
+      <w:start w:val="1"/>
+      <w:numFmt w:val="bullet"/>
+      <w:lvlText w:val=""/>
+      <w:lvlJc w:val="left"/>
+      <w:pPr>
+        <w:tabs>
+          <w:tab w:val="num" w:pos="3600"/>
+        </w:tabs>
+        <w:ind w:left="3600" w:hanging="360"/>
+      </w:pPr>
+      <w:rPr>
+        <w:rFonts w:ascii="Wingdings" w:hAnsi="Wingdings" w:hint="default"/>
+        <w:sz w:val="20"/>
+      </w:rPr>
+    </w:lvl>
+    <w:lvl w:ilvl="5" w:tentative="1">
+      <w:start w:val="1"/>
+      <w:numFmt w:val="bullet"/>
+      <w:lvlText w:val=""/>
+      <w:lvlJc w:val="left"/>
+      <w:pPr>
+        <w:tabs>
+          <w:tab w:val="num" w:pos="4320"/>
+        </w:tabs>
+        <w:ind w:left="4320" w:hanging="360"/>
+      </w:pPr>
+      <w:rPr>
+        <w:rFonts w:ascii="Wingdings" w:hAnsi="Wingdings" w:hint="default"/>
+        <w:sz w:val="20"/>
+      </w:rPr>
+    </w:lvl>
+    <w:lvl w:ilvl="6" w:tentative="1">
+      <w:start w:val="1"/>
+      <w:numFmt w:val="bullet"/>
+      <w:lvlText w:val=""/>
+      <w:lvlJc w:val="left"/>
+      <w:pPr>
+        <w:tabs>
+          <w:tab w:val="num" w:pos="5040"/>
+        </w:tabs>
+        <w:ind w:left="5040" w:hanging="360"/>
+      </w:pPr>
+      <w:rPr>
+        <w:rFonts w:ascii="Wingdings" w:hAnsi="Wingdings" w:hint="default"/>
+        <w:sz w:val="20"/>
+      </w:rPr>
+    </w:lvl>
+    <w:lvl w:ilvl="7" w:tentative="1">
+      <w:start w:val="1"/>
+      <w:numFmt w:val="bullet"/>
+      <w:lvlText w:val=""/>
+      <w:lvlJc w:val="left"/>
+      <w:pPr>
+        <w:tabs>
+          <w:tab w:val="num" w:pos="5760"/>
+        </w:tabs>
+        <w:ind w:left="5760" w:hanging="360"/>
+      </w:pPr>
+      <w:rPr>
+        <w:rFonts w:ascii="Wingdings" w:hAnsi="Wingdings" w:hint="default"/>
+        <w:sz w:val="20"/>
+      </w:rPr>
+    </w:lvl>
+    <w:lvl w:ilvl="8" w:tentative="1">
+      <w:start w:val="1"/>
+      <w:numFmt w:val="bullet"/>
+      <w:lvlText w:val=""/>
+      <w:lvlJc w:val="left"/>
+      <w:pPr>
+        <w:tabs>
+          <w:tab w:val="num" w:pos="6480"/>
+        </w:tabs>
+        <w:ind w:left="6480" w:hanging="360"/>
+      </w:pPr>
+      <w:rPr>
+        <w:rFonts w:ascii="Wingdings" w:hAnsi="Wingdings" w:hint="default"/>
+        <w:sz w:val="20"/>
+      </w:rPr>
+    </w:lvl>
+  </w:abstractNum>
+  <w:abstractNum w:abstractNumId="29" w15:restartNumberingAfterBreak="0">
     <w:nsid w:val="69A657F8"/>
     <w:multiLevelType w:val="multilevel"/>
     <w:tmpl w:val="303278A8"/>
@@ -17509,7 +20568,7 @@
       </w:rPr>
     </w:lvl>
   </w:abstractNum>
-  <w:abstractNum w:abstractNumId="26" w15:restartNumberingAfterBreak="0">
+  <w:abstractNum w:abstractNumId="30" w15:restartNumberingAfterBreak="0">
     <w:nsid w:val="718A7D9E"/>
     <w:multiLevelType w:val="hybridMultilevel"/>
     <w:tmpl w:val="A3A0E3F2"/>
@@ -17622,7 +20681,7 @@
       </w:rPr>
     </w:lvl>
   </w:abstractNum>
-  <w:abstractNum w:abstractNumId="27" w15:restartNumberingAfterBreak="0">
+  <w:abstractNum w:abstractNumId="31" w15:restartNumberingAfterBreak="0">
     <w:nsid w:val="72FA4133"/>
     <w:multiLevelType w:val="hybridMultilevel"/>
     <w:tmpl w:val="BAD87B2E"/>
@@ -17735,7 +20794,7 @@
       </w:rPr>
     </w:lvl>
   </w:abstractNum>
-  <w:abstractNum w:abstractNumId="28" w15:restartNumberingAfterBreak="0">
+  <w:abstractNum w:abstractNumId="32" w15:restartNumberingAfterBreak="0">
     <w:nsid w:val="738B65E2"/>
     <w:multiLevelType w:val="multilevel"/>
     <w:tmpl w:val="DA161368"/>
@@ -17884,7 +20943,7 @@
       </w:rPr>
     </w:lvl>
   </w:abstractNum>
-  <w:abstractNum w:abstractNumId="29" w15:restartNumberingAfterBreak="0">
+  <w:abstractNum w:abstractNumId="33" w15:restartNumberingAfterBreak="0">
     <w:nsid w:val="770D6AD7"/>
     <w:multiLevelType w:val="hybridMultilevel"/>
     <w:tmpl w:val="C4AA20D8"/>
@@ -17997,17 +21056,166 @@
       </w:rPr>
     </w:lvl>
   </w:abstractNum>
+  <w:abstractNum w:abstractNumId="34" w15:restartNumberingAfterBreak="0">
+    <w:nsid w:val="790A599C"/>
+    <w:multiLevelType w:val="multilevel"/>
+    <w:tmpl w:val="EE7CC128"/>
+    <w:lvl w:ilvl="0">
+      <w:start w:val="1"/>
+      <w:numFmt w:val="bullet"/>
+      <w:lvlText w:val=""/>
+      <w:lvlJc w:val="left"/>
+      <w:pPr>
+        <w:tabs>
+          <w:tab w:val="num" w:pos="720"/>
+        </w:tabs>
+        <w:ind w:left="720" w:hanging="360"/>
+      </w:pPr>
+      <w:rPr>
+        <w:rFonts w:ascii="Symbol" w:hAnsi="Symbol" w:hint="default"/>
+        <w:sz w:val="20"/>
+      </w:rPr>
+    </w:lvl>
+    <w:lvl w:ilvl="1" w:tentative="1">
+      <w:start w:val="1"/>
+      <w:numFmt w:val="bullet"/>
+      <w:lvlText w:val="o"/>
+      <w:lvlJc w:val="left"/>
+      <w:pPr>
+        <w:tabs>
+          <w:tab w:val="num" w:pos="1440"/>
+        </w:tabs>
+        <w:ind w:left="1440" w:hanging="360"/>
+      </w:pPr>
+      <w:rPr>
+        <w:rFonts w:ascii="Courier New" w:hAnsi="Courier New" w:hint="default"/>
+        <w:sz w:val="20"/>
+      </w:rPr>
+    </w:lvl>
+    <w:lvl w:ilvl="2" w:tentative="1">
+      <w:start w:val="1"/>
+      <w:numFmt w:val="bullet"/>
+      <w:lvlText w:val=""/>
+      <w:lvlJc w:val="left"/>
+      <w:pPr>
+        <w:tabs>
+          <w:tab w:val="num" w:pos="2160"/>
+        </w:tabs>
+        <w:ind w:left="2160" w:hanging="360"/>
+      </w:pPr>
+      <w:rPr>
+        <w:rFonts w:ascii="Wingdings" w:hAnsi="Wingdings" w:hint="default"/>
+        <w:sz w:val="20"/>
+      </w:rPr>
+    </w:lvl>
+    <w:lvl w:ilvl="3" w:tentative="1">
+      <w:start w:val="1"/>
+      <w:numFmt w:val="bullet"/>
+      <w:lvlText w:val=""/>
+      <w:lvlJc w:val="left"/>
+      <w:pPr>
+        <w:tabs>
+          <w:tab w:val="num" w:pos="2880"/>
+        </w:tabs>
+        <w:ind w:left="2880" w:hanging="360"/>
+      </w:pPr>
+      <w:rPr>
+        <w:rFonts w:ascii="Wingdings" w:hAnsi="Wingdings" w:hint="default"/>
+        <w:sz w:val="20"/>
+      </w:rPr>
+    </w:lvl>
+    <w:lvl w:ilvl="4" w:tentative="1">
+      <w:start w:val="1"/>
+      <w:numFmt w:val="bullet"/>
+      <w:lvlText w:val=""/>
+      <w:lvlJc w:val="left"/>
+      <w:pPr>
+        <w:tabs>
+          <w:tab w:val="num" w:pos="3600"/>
+        </w:tabs>
+        <w:ind w:left="3600" w:hanging="360"/>
+      </w:pPr>
+      <w:rPr>
+        <w:rFonts w:ascii="Wingdings" w:hAnsi="Wingdings" w:hint="default"/>
+        <w:sz w:val="20"/>
+      </w:rPr>
+    </w:lvl>
+    <w:lvl w:ilvl="5" w:tentative="1">
+      <w:start w:val="1"/>
+      <w:numFmt w:val="bullet"/>
+      <w:lvlText w:val=""/>
+      <w:lvlJc w:val="left"/>
+      <w:pPr>
+        <w:tabs>
+          <w:tab w:val="num" w:pos="4320"/>
+        </w:tabs>
+        <w:ind w:left="4320" w:hanging="360"/>
+      </w:pPr>
+      <w:rPr>
+        <w:rFonts w:ascii="Wingdings" w:hAnsi="Wingdings" w:hint="default"/>
+        <w:sz w:val="20"/>
+      </w:rPr>
+    </w:lvl>
+    <w:lvl w:ilvl="6" w:tentative="1">
+      <w:start w:val="1"/>
+      <w:numFmt w:val="bullet"/>
+      <w:lvlText w:val=""/>
+      <w:lvlJc w:val="left"/>
+      <w:pPr>
+        <w:tabs>
+          <w:tab w:val="num" w:pos="5040"/>
+        </w:tabs>
+        <w:ind w:left="5040" w:hanging="360"/>
+      </w:pPr>
+      <w:rPr>
+        <w:rFonts w:ascii="Wingdings" w:hAnsi="Wingdings" w:hint="default"/>
+        <w:sz w:val="20"/>
+      </w:rPr>
+    </w:lvl>
+    <w:lvl w:ilvl="7" w:tentative="1">
+      <w:start w:val="1"/>
+      <w:numFmt w:val="bullet"/>
+      <w:lvlText w:val=""/>
+      <w:lvlJc w:val="left"/>
+      <w:pPr>
+        <w:tabs>
+          <w:tab w:val="num" w:pos="5760"/>
+        </w:tabs>
+        <w:ind w:left="5760" w:hanging="360"/>
+      </w:pPr>
+      <w:rPr>
+        <w:rFonts w:ascii="Wingdings" w:hAnsi="Wingdings" w:hint="default"/>
+        <w:sz w:val="20"/>
+      </w:rPr>
+    </w:lvl>
+    <w:lvl w:ilvl="8" w:tentative="1">
+      <w:start w:val="1"/>
+      <w:numFmt w:val="bullet"/>
+      <w:lvlText w:val=""/>
+      <w:lvlJc w:val="left"/>
+      <w:pPr>
+        <w:tabs>
+          <w:tab w:val="num" w:pos="6480"/>
+        </w:tabs>
+        <w:ind w:left="6480" w:hanging="360"/>
+      </w:pPr>
+      <w:rPr>
+        <w:rFonts w:ascii="Wingdings" w:hAnsi="Wingdings" w:hint="default"/>
+        <w:sz w:val="20"/>
+      </w:rPr>
+    </w:lvl>
+  </w:abstractNum>
   <w:num w:numId="1" w16cid:durableId="128477387">
-    <w:abstractNumId w:val="29"/>
+    <w:abstractNumId w:val="33"/>
   </w:num>
   <w:num w:numId="2" w16cid:durableId="120199583">
-    <w:abstractNumId w:val="13"/>
+    <w:abstractNumId w:val="14"/>
   </w:num>
   <w:num w:numId="3" w16cid:durableId="1174607700">
-    <w:abstractNumId w:val="14"/>
+    <w:abstractNumId w:val="15"/>
   </w:num>
   <w:num w:numId="4" w16cid:durableId="1914781026">
-    <w:abstractNumId w:val="22"/>
+    <w:abstractNumId w:val="25"/>
   </w:num>
   <w:num w:numId="5" w16cid:durableId="1227761040">
     <w:abstractNumId w:val="4"/>
@@ -18016,46 +21224,46 @@
     <w:abstractNumId w:val="3"/>
   </w:num>
   <w:num w:numId="7" w16cid:durableId="1346248292">
-    <w:abstractNumId w:val="23"/>
+    <w:abstractNumId w:val="26"/>
   </w:num>
   <w:num w:numId="8" w16cid:durableId="1870991764">
-    <w:abstractNumId w:val="27"/>
+    <w:abstractNumId w:val="31"/>
   </w:num>
   <w:num w:numId="9" w16cid:durableId="921066800">
-    <w:abstractNumId w:val="15"/>
+    <w:abstractNumId w:val="17"/>
   </w:num>
   <w:num w:numId="10" w16cid:durableId="635986121">
-    <w:abstractNumId w:val="17"/>
+    <w:abstractNumId w:val="19"/>
   </w:num>
   <w:num w:numId="11" w16cid:durableId="1595817938">
-    <w:abstractNumId w:val="9"/>
+    <w:abstractNumId w:val="10"/>
   </w:num>
   <w:num w:numId="12" w16cid:durableId="970326473">
-    <w:abstractNumId w:val="18"/>
+    <w:abstractNumId w:val="21"/>
   </w:num>
   <w:num w:numId="13" w16cid:durableId="677389087">
     <w:abstractNumId w:val="2"/>
   </w:num>
   <w:num w:numId="14" w16cid:durableId="1238827612">
-    <w:abstractNumId w:val="20"/>
+    <w:abstractNumId w:val="23"/>
   </w:num>
   <w:num w:numId="15" w16cid:durableId="781338843">
-    <w:abstractNumId w:val="10"/>
+    <w:abstractNumId w:val="11"/>
   </w:num>
   <w:num w:numId="16" w16cid:durableId="1096753642">
     <w:abstractNumId w:val="8"/>
   </w:num>
   <w:num w:numId="17" w16cid:durableId="670909303">
-    <w:abstractNumId w:val="19"/>
+    <w:abstractNumId w:val="22"/>
   </w:num>
   <w:num w:numId="18" w16cid:durableId="476260142">
-    <w:abstractNumId w:val="12"/>
+    <w:abstractNumId w:val="13"/>
   </w:num>
   <w:num w:numId="19" w16cid:durableId="281690268">
     <w:abstractNumId w:val="1"/>
   </w:num>
   <w:num w:numId="20" w16cid:durableId="720135622">
-    <w:abstractNumId w:val="25"/>
+    <w:abstractNumId w:val="29"/>
   </w:num>
   <w:num w:numId="21" w16cid:durableId="1881550177">
     <w:abstractNumId w:val="7"/>
@@ -18070,22 +21278,37 @@
     <w:abstractNumId w:val="6"/>
   </w:num>
   <w:num w:numId="25" w16cid:durableId="207180798">
+    <w:abstractNumId w:val="27"/>
+  </w:num>
+  <w:num w:numId="26" w16cid:durableId="1677462060">
+    <w:abstractNumId w:val="32"/>
+  </w:num>
+  <w:num w:numId="27" w16cid:durableId="1911962629">
+    <w:abstractNumId w:val="12"/>
+  </w:num>
+  <w:num w:numId="28" w16cid:durableId="694692801">
     <w:abstractNumId w:val="24"/>
   </w:num>
-  <w:num w:numId="26" w16cid:durableId="1677462060">
+  <w:num w:numId="29" w16cid:durableId="1589003252">
+    <w:abstractNumId w:val="18"/>
+  </w:num>
+  <w:num w:numId="30" w16cid:durableId="47462552">
+    <w:abstractNumId w:val="30"/>
+  </w:num>
+  <w:num w:numId="31" w16cid:durableId="494535451">
+    <w:abstractNumId w:val="20"/>
+  </w:num>
+  <w:num w:numId="32" w16cid:durableId="1957370065">
+    <w:abstractNumId w:val="16"/>
+  </w:num>
+  <w:num w:numId="33" w16cid:durableId="1657489816">
     <w:abstractNumId w:val="28"/>
   </w:num>
-  <w:num w:numId="27" w16cid:durableId="1911962629">
-    <w:abstractNumId w:val="11"/>
+  <w:num w:numId="34" w16cid:durableId="1613629584">
+    <w:abstractNumId w:val="34"/>
   </w:num>
-  <w:num w:numId="28" w16cid:durableId="694692801">
-    <w:abstractNumId w:val="21"/>
-  </w:num>
-  <w:num w:numId="29" w16cid:durableId="1589003252">
-    <w:abstractNumId w:val="16"/>
-  </w:num>
-  <w:num w:numId="30" w16cid:durableId="47462552">
-    <w:abstractNumId w:val="26"/>
+  <w:num w:numId="35" w16cid:durableId="2108040610">
+    <w:abstractNumId w:val="9"/>
   </w:num>
   <w:numIdMacAtCleanup w:val="12"/>
 </w:numbering>
@@ -19107,6 +22330,44 @@
       <w:contextualSpacing/>
     </w:pPr>
   </w:style>
+  <w:style w:type="paragraph" w:styleId="NormalWeb">
+    <w:name w:val="Normal (Web)"/>
+    <w:basedOn w:val="Normal"/>
+    <w:uiPriority w:val="99"/>
+    <w:unhideWhenUsed/>
+    <w:rsid w:val="00A230E9"/>
+    <w:pPr>
+      <w:spacing w:before="100" w:beforeAutospacing="1" w:after="100" w:afterAutospacing="1" w:line="240" w:lineRule="auto"/>
+    </w:pPr>
+    <w:rPr>
+      <w:rFonts w:ascii="Times New Roman" w:eastAsia="Times New Roman" w:hAnsi="Times New Roman"/>
+      <w:sz w:val="24"/>
+      <w:szCs w:val="24"/>
+      <w:lang w:eastAsia="en-AU"/>
+    </w:rPr>
+  </w:style>
+  <w:style w:type="character" w:styleId="Strong">
+    <w:name w:val="Strong"/>
+    <w:basedOn w:val="DefaultParagraphFont"/>
+    <w:uiPriority w:val="22"/>
+    <w:qFormat/>
+    <w:rsid w:val="00A230E9"/>
+    <w:rPr>
+      <w:b/>
+      <w:bCs/>
+    </w:rPr>
+  </w:style>
+  <w:style w:type="character" w:styleId="Emphasis">
+    <w:name w:val="Emphasis"/>
+    <w:basedOn w:val="DefaultParagraphFont"/>
+    <w:uiPriority w:val="20"/>
+    <w:qFormat/>
+    <w:rsid w:val="00A230E9"/>
+    <w:rPr>
+      <w:i/>
+      <w:iCs/>
+    </w:rPr>
+  </w:style>
 </w:styles>
 </file>
 
@@ -19372,21 +22633,15 @@
 </file>
 
 <file path=customXml/item1.xml><?xml version="1.0" encoding="utf-8"?>
-<p:properties xmlns:p="http://schemas.microsoft.com/office/2006/metadata/properties" xmlns:xsi="http://www.w3.org/2001/XMLSchema-instance" xmlns:pc="http://schemas.microsoft.com/office/infopath/2007/PartnerControls">
-  <documentManagement>
-    <TaxCatchAll xmlns="b4b8d115-9a68-473d-91cb-4bf0d85fa27c" xsi:nil="true"/>
-    <lcf76f155ced4ddcb4097134ff3c332f xmlns="74e575ec-44d9-47a4-ba1b-6ff4edd58a01">
-      <Terms xmlns="http://schemas.microsoft.com/office/infopath/2007/PartnerControls"/>
-    </lcf76f155ced4ddcb4097134ff3c332f>
-  </documentManagement>
-</p:properties>
+<?mso-contentType ?>
+<FormTemplates xmlns="http://schemas.microsoft.com/sharepoint/v3/contenttype/forms">
+  <Display>DocumentLibraryForm</Display>
+  <Edit>DocumentLibraryForm</Edit>
+  <New>DocumentLibraryForm</New>
+</FormTemplates>
 </file>
 
 <file path=customXml/item2.xml><?xml version="1.0" encoding="utf-8"?>
-<b:Sources xmlns:b="http://schemas.openxmlformats.org/officeDocument/2006/bibliography" xmlns="http://schemas.openxmlformats.org/officeDocument/2006/bibliography" SelectedStyle="\APASixthEditionOfficeOnline.xsl" StyleName="APA" Version="6"/>
-</file>
-
-<file path=customXml/item3.xml><?xml version="1.0" encoding="utf-8"?>
 <ct:contentTypeSchema xmlns:ct="http://schemas.microsoft.com/office/2006/metadata/contentType" xmlns:ma="http://schemas.microsoft.com/office/2006/metadata/properties/metaAttributes" ct:_="" ma:_="" ma:contentTypeName="Document" ma:contentTypeID="0x0101006A890B377B9AAE46A481A206C5DFAFCC" ma:contentTypeVersion="17" ma:contentTypeDescription="Create a new document." ma:contentTypeScope="" ma:versionID="6cb6a2330259988fe816cf9cf436db5d">
   <xsd:schema xmlns:xsd="http://www.w3.org/2001/XMLSchema" xmlns:xs="http://www.w3.org/2001/XMLSchema" xmlns:p="http://schemas.microsoft.com/office/2006/metadata/properties" xmlns:ns2="74e575ec-44d9-47a4-ba1b-6ff4edd58a01" xmlns:ns3="b4b8d115-9a68-473d-91cb-4bf0d85fa27c" targetNamespace="http://schemas.microsoft.com/office/2006/metadata/properties" ma:root="true" ma:fieldsID="d23c25e4006ed219cb29376b32db7e6b" ns2:_="" ns3:_="">
     <xsd:import namespace="74e575ec-44d9-47a4-ba1b-6ff4edd58a01"/>
@@ -19635,35 +22890,30 @@
 </ct:contentTypeSchema>
 </file>
 
+<file path=customXml/item3.xml><?xml version="1.0" encoding="utf-8"?>
+<b:Sources xmlns:b="http://schemas.openxmlformats.org/officeDocument/2006/bibliography" xmlns="http://schemas.openxmlformats.org/officeDocument/2006/bibliography" SelectedStyle="\APASixthEditionOfficeOnline.xsl" StyleName="APA" Version="6"/>
+</file>
+
 <file path=customXml/item4.xml><?xml version="1.0" encoding="utf-8"?>
-<?mso-contentType ?>
-<FormTemplates xmlns="http://schemas.microsoft.com/sharepoint/v3/contenttype/forms">
-  <Display>DocumentLibraryForm</Display>
-  <Edit>DocumentLibraryForm</Edit>
-  <New>DocumentLibraryForm</New>
-</FormTemplates>
+<p:properties xmlns:p="http://schemas.microsoft.com/office/2006/metadata/properties" xmlns:xsi="http://www.w3.org/2001/XMLSchema-instance" xmlns:pc="http://schemas.microsoft.com/office/infopath/2007/PartnerControls">
+  <documentManagement>
+    <TaxCatchAll xmlns="b4b8d115-9a68-473d-91cb-4bf0d85fa27c" xsi:nil="true"/>
+    <lcf76f155ced4ddcb4097134ff3c332f xmlns="74e575ec-44d9-47a4-ba1b-6ff4edd58a01">
+      <Terms xmlns="http://schemas.microsoft.com/office/infopath/2007/PartnerControls"/>
+    </lcf76f155ced4ddcb4097134ff3c332f>
+  </documentManagement>
+</p:properties>
 </file>
 
 <file path=customXml/itemProps1.xml><?xml version="1.0" encoding="utf-8"?>
-<ds:datastoreItem xmlns:ds="http://schemas.openxmlformats.org/officeDocument/2006/customXml" ds:itemID="{E1906922-9DAE-4FD9-8EB5-D76ECB70CE62}">
+<ds:datastoreItem xmlns:ds="http://schemas.openxmlformats.org/officeDocument/2006/customXml" ds:itemID="{B6DB028C-E3B1-417F-9C86-2F5E1FE37E26}">
   <ds:schemaRefs>
-    <ds:schemaRef ds:uri="http://schemas.microsoft.com/office/2006/metadata/properties"/>
-    <ds:schemaRef ds:uri="http://schemas.microsoft.com/office/infopath/2007/PartnerControls"/>
-    <ds:schemaRef ds:uri="b4b8d115-9a68-473d-91cb-4bf0d85fa27c"/>
-    <ds:schemaRef ds:uri="74e575ec-44d9-47a4-ba1b-6ff4edd58a01"/>
+    <ds:schemaRef ds:uri="http://schemas.microsoft.com/sharepoint/v3/contenttype/forms"/>
   </ds:schemaRefs>
 </ds:datastoreItem>
 </file>
 
 <file path=customXml/itemProps2.xml><?xml version="1.0" encoding="utf-8"?>
-<ds:datastoreItem xmlns:ds="http://schemas.openxmlformats.org/officeDocument/2006/customXml" ds:itemID="{4A643087-CA81-413B-8A4B-D637FE275584}">
-  <ds:schemaRefs>
-    <ds:schemaRef ds:uri="http://schemas.openxmlformats.org/officeDocument/2006/bibliography"/>
-  </ds:schemaRefs>
-</ds:datastoreItem>
-</file>
-
-<file path=customXml/itemProps3.xml><?xml version="1.0" encoding="utf-8"?>
 <ds:datastoreItem xmlns:ds="http://schemas.openxmlformats.org/officeDocument/2006/customXml" ds:itemID="{1078EEE2-2225-47C0-A86D-1BB368EE7DEE}">
   <ds:schemaRefs>
     <ds:schemaRef ds:uri="http://schemas.microsoft.com/office/2006/metadata/contentType"/>
@@ -19682,10 +22932,21 @@
 </ds:datastoreItem>
 </file>
 
+<file path=customXml/itemProps3.xml><?xml version="1.0" encoding="utf-8"?>
+<ds:datastoreItem xmlns:ds="http://schemas.openxmlformats.org/officeDocument/2006/customXml" ds:itemID="{4A643087-CA81-413B-8A4B-D637FE275584}">
+  <ds:schemaRefs>
+    <ds:schemaRef ds:uri="http://schemas.openxmlformats.org/officeDocument/2006/bibliography"/>
+  </ds:schemaRefs>
+</ds:datastoreItem>
+</file>
+
 <file path=customXml/itemProps4.xml><?xml version="1.0" encoding="utf-8"?>
-<ds:datastoreItem xmlns:ds="http://schemas.openxmlformats.org/officeDocument/2006/customXml" ds:itemID="{B6DB028C-E3B1-417F-9C86-2F5E1FE37E26}">
+<ds:datastoreItem xmlns:ds="http://schemas.openxmlformats.org/officeDocument/2006/customXml" ds:itemID="{E1906922-9DAE-4FD9-8EB5-D76ECB70CE62}">
   <ds:schemaRefs>
-    <ds:schemaRef ds:uri="http://schemas.microsoft.com/sharepoint/v3/contenttype/forms"/>
+    <ds:schemaRef ds:uri="http://schemas.microsoft.com/office/2006/metadata/properties"/>
+    <ds:schemaRef ds:uri="http://schemas.microsoft.com/office/infopath/2007/PartnerControls"/>
+    <ds:schemaRef ds:uri="b4b8d115-9a68-473d-91cb-4bf0d85fa27c"/>
+    <ds:schemaRef ds:uri="74e575ec-44d9-47a4-ba1b-6ff4edd58a01"/>
   </ds:schemaRefs>
 </ds:datastoreItem>
 </file>
</xml_diff>